<commit_message>
algumas coisas sobre o trab escrito
</commit_message>
<xml_diff>
--- a/BD2A3.docx
+++ b/BD2A3.docx
@@ -1,12 +1,13 @@
 
 <file path=word/document.xml><?xml version="1.0" encoding="utf-8"?>
-<w:document xmlns:wpc="http://schemas.microsoft.com/office/word/2010/wordprocessingCanvas" xmlns:mc="http://schemas.openxmlformats.org/markup-compatibility/2006" xmlns:o="urn:schemas-microsoft-com:office:office" xmlns:r="http://schemas.openxmlformats.org/officeDocument/2006/relationships" xmlns:m="http://schemas.openxmlformats.org/officeDocument/2006/math" xmlns:v="urn:schemas-microsoft-com:vml" xmlns:wp14="http://schemas.microsoft.com/office/word/2010/wordprocessingDrawing" xmlns:wp="http://schemas.openxmlformats.org/drawingml/2006/wordprocessingDrawing" xmlns:w10="urn:schemas-microsoft-com:office:word" xmlns:w="http://schemas.openxmlformats.org/wordprocessingml/2006/main" xmlns:w14="http://schemas.microsoft.com/office/word/2010/wordml" xmlns:w15="http://schemas.microsoft.com/office/word/2012/wordml" xmlns:wpg="http://schemas.microsoft.com/office/word/2010/wordprocessingGroup" xmlns:wpi="http://schemas.microsoft.com/office/word/2010/wordprocessingInk" xmlns:wne="http://schemas.microsoft.com/office/word/2006/wordml" xmlns:wps="http://schemas.microsoft.com/office/word/2010/wordprocessingShape" mc:Ignorable="w14 w15 wp14">
+<w:document xmlns:wpc="http://schemas.microsoft.com/office/word/2010/wordprocessingCanvas" xmlns:cx="http://schemas.microsoft.com/office/drawing/2014/chartex" xmlns:cx1="http://schemas.microsoft.com/office/drawing/2015/9/8/chartex" xmlns:cx2="http://schemas.microsoft.com/office/drawing/2015/10/21/chartex" xmlns:cx3="http://schemas.microsoft.com/office/drawing/2016/5/9/chartex" xmlns:cx4="http://schemas.microsoft.com/office/drawing/2016/5/10/chartex" xmlns:cx5="http://schemas.microsoft.com/office/drawing/2016/5/11/chartex" xmlns:cx6="http://schemas.microsoft.com/office/drawing/2016/5/12/chartex" xmlns:cx7="http://schemas.microsoft.com/office/drawing/2016/5/13/chartex" xmlns:cx8="http://schemas.microsoft.com/office/drawing/2016/5/14/chartex" xmlns:mc="http://schemas.openxmlformats.org/markup-compatibility/2006" xmlns:aink="http://schemas.microsoft.com/office/drawing/2016/ink" xmlns:am3d="http://schemas.microsoft.com/office/drawing/2017/model3d" xmlns:o="urn:schemas-microsoft-com:office:office" xmlns:r="http://schemas.openxmlformats.org/officeDocument/2006/relationships" xmlns:m="http://schemas.openxmlformats.org/officeDocument/2006/math" xmlns:v="urn:schemas-microsoft-com:vml" xmlns:wp14="http://schemas.microsoft.com/office/word/2010/wordprocessingDrawing" xmlns:wp="http://schemas.openxmlformats.org/drawingml/2006/wordprocessingDrawing" xmlns:w10="urn:schemas-microsoft-com:office:word" xmlns:w="http://schemas.openxmlformats.org/wordprocessingml/2006/main" xmlns:w14="http://schemas.microsoft.com/office/word/2010/wordml" xmlns:w15="http://schemas.microsoft.com/office/word/2012/wordml" xmlns:w16cid="http://schemas.microsoft.com/office/word/2016/wordml/cid" xmlns:w16se="http://schemas.microsoft.com/office/word/2015/wordml/symex" xmlns:wpg="http://schemas.microsoft.com/office/word/2010/wordprocessingGroup" xmlns:wpi="http://schemas.microsoft.com/office/word/2010/wordprocessingInk" xmlns:wne="http://schemas.microsoft.com/office/word/2006/wordml" xmlns:wps="http://schemas.microsoft.com/office/word/2010/wordprocessingShape" mc:Ignorable="w14 w15 w16se w16cid wp14">
   <w:body>
     <w:p>
       <w:pPr>
         <w:spacing w:line="360" w:lineRule="auto"/>
         <w:jc w:val="center"/>
       </w:pPr>
+      <w:bookmarkStart w:id="0" w:name="_GoBack"/>
       <w:r>
         <w:rPr>
           <w:noProof/>
@@ -246,6 +247,7 @@
     <w:p>
       <w:pPr>
         <w:spacing w:line="360" w:lineRule="auto"/>
+        <w:jc w:val="center"/>
         <w:rPr>
           <w:rFonts w:ascii="Arial" w:eastAsia="Arial" w:hAnsi="Arial" w:cs="Arial"/>
           <w:sz w:val="24"/>
@@ -294,6 +296,7 @@
         <w:t>2019</w:t>
       </w:r>
     </w:p>
+    <w:bookmarkEnd w:id="0"/>
     <w:p>
       <w:pPr>
         <w:jc w:val="both"/>
@@ -350,15 +353,7 @@
           <w:sz w:val="24"/>
           <w:szCs w:val="24"/>
         </w:rPr>
-        <w:t xml:space="preserve"> trata-se de um sistema que tenta ajudar os usuários para a realização de pesquisas judiciais desejadas. Foi esquematizado para ser implementado com um tipo de banco de dados não relacional, facilitando a inserção no banco de informações, usando u</w:t>
-      </w:r>
-      <w:r>
-        <w:rPr>
-          <w:rFonts w:ascii="Arial" w:eastAsia="Arial" w:hAnsi="Arial" w:cs="Arial"/>
-          <w:sz w:val="24"/>
-          <w:szCs w:val="24"/>
-        </w:rPr>
-        <w:t>ma interface intuitiva e simples para a grande maioria dos públicos não ter problema em sua utilização. Foi originalmente pensado para ser um website, mas a implementação pode ser aplicada em uma aplicação.</w:t>
+        <w:t xml:space="preserve"> trata-se de um sistema que tenta ajudar os usuários para a realização de pesquisas judiciais desejadas. Foi esquematizado para ser implementado com um tipo de banco de dados não relacional, facilitando a inserção no banco de informações, usando uma interface intuitiva e simples para a grande maioria dos públicos não ter problema em sua utilização. Foi originalmente pensado para ser um website, mas a implementação pode ser aplicada em uma aplicação.</w:t>
       </w:r>
     </w:p>
     <w:p>
@@ -378,15 +373,7 @@
           <w:szCs w:val="24"/>
         </w:rPr>
         <w:tab/>
-        <w:t>O processo do sistema se baseia na inserção de i</w:t>
-      </w:r>
-      <w:r>
-        <w:rPr>
-          <w:rFonts w:ascii="Arial" w:eastAsia="Arial" w:hAnsi="Arial" w:cs="Arial"/>
-          <w:sz w:val="24"/>
-          <w:szCs w:val="24"/>
-        </w:rPr>
-        <w:t>nformações e estas são usadas para a pesquisa no banco de dados e retorna as possíveis informações desejadas pelo usuário e este escolhe qual a mais próxima de sua pesquisa para a visualização.</w:t>
+        <w:t>O processo do sistema se baseia na inserção de informações e estas são usadas para a pesquisa no banco de dados e retorna as possíveis informações desejadas pelo usuário e este escolhe qual a mais próxima de sua pesquisa para a visualização.</w:t>
       </w:r>
     </w:p>
     <w:p>
@@ -406,15 +393,7 @@
           <w:sz w:val="24"/>
           <w:szCs w:val="24"/>
         </w:rPr>
-        <w:t>O funcionamento da parte do site se baseia em uma aplicação we</w:t>
-      </w:r>
-      <w:r>
-        <w:rPr>
-          <w:rFonts w:ascii="Arial" w:eastAsia="Arial" w:hAnsi="Arial" w:cs="Arial"/>
-          <w:sz w:val="24"/>
-          <w:szCs w:val="24"/>
-        </w:rPr>
-        <w:t>b que permite o usuário, através de uma pequena informação ou até uma informação mais elaborada (trechos do processo, entre outros), fazer buscas de processos e decisões judiciais, utilizando uma barra de pesquisa e filtros pré-estabelecidos.</w:t>
+        <w:t>O funcionamento da parte do site se baseia em uma aplicação web que permite o usuário, através de uma pequena informação ou até uma informação mais elaborada (trechos do processo, entre outros), fazer buscas de processos e decisões judiciais, utilizando uma barra de pesquisa e filtros pré-estabelecidos.</w:t>
       </w:r>
     </w:p>
     <w:p>
@@ -591,6 +570,7 @@
           <w:between w:val="nil"/>
         </w:pBdr>
         <w:spacing w:before="240" w:after="0"/>
+        <w:jc w:val="both"/>
         <w:rPr>
           <w:color w:val="2E75B5"/>
           <w:sz w:val="32"/>
@@ -624,6 +604,7 @@
               <w:tab w:val="left" w:pos="440"/>
               <w:tab w:val="right" w:pos="8494"/>
             </w:tabs>
+            <w:jc w:val="both"/>
             <w:rPr>
               <w:noProof/>
             </w:rPr>
@@ -719,6 +700,7 @@
               <w:tab w:val="left" w:pos="440"/>
               <w:tab w:val="right" w:pos="8494"/>
             </w:tabs>
+            <w:jc w:val="both"/>
             <w:rPr>
               <w:noProof/>
             </w:rPr>
@@ -805,7 +787,9 @@
               <w:tab w:val="left" w:pos="880"/>
               <w:tab w:val="right" w:pos="8494"/>
             </w:tabs>
+            <w:jc w:val="both"/>
             <w:rPr>
+              <w:b/>
               <w:noProof/>
             </w:rPr>
           </w:pPr>
@@ -814,12 +798,14 @@
               <w:rPr>
                 <w:rStyle w:val="Hyperlink"/>
                 <w:rFonts w:ascii="Arial" w:eastAsia="Arial" w:hAnsi="Arial" w:cs="Arial"/>
+                <w:b/>
                 <w:noProof/>
               </w:rPr>
               <w:t>2.1.</w:t>
             </w:r>
             <w:r>
               <w:rPr>
+                <w:b/>
                 <w:noProof/>
               </w:rPr>
               <w:tab/>
@@ -828,12 +814,14 @@
               <w:rPr>
                 <w:rStyle w:val="Hyperlink"/>
                 <w:rFonts w:ascii="Arial" w:eastAsia="Arial" w:hAnsi="Arial" w:cs="Arial"/>
+                <w:b/>
                 <w:noProof/>
               </w:rPr>
               <w:t>Banco de Dados não relacional (NoSQL/Orientado a Documento)</w:t>
             </w:r>
             <w:r>
               <w:rPr>
+                <w:b/>
                 <w:noProof/>
                 <w:webHidden/>
               </w:rPr>
@@ -841,6 +829,7 @@
             </w:r>
             <w:r>
               <w:rPr>
+                <w:b/>
                 <w:noProof/>
                 <w:webHidden/>
               </w:rPr>
@@ -848,6 +837,7 @@
             </w:r>
             <w:r>
               <w:rPr>
+                <w:b/>
                 <w:noProof/>
                 <w:webHidden/>
               </w:rPr>
@@ -855,12 +845,14 @@
             </w:r>
             <w:r>
               <w:rPr>
-                <w:noProof/>
-                <w:webHidden/>
-              </w:rPr>
-            </w:r>
-            <w:r>
-              <w:rPr>
+                <w:b/>
+                <w:noProof/>
+                <w:webHidden/>
+              </w:rPr>
+            </w:r>
+            <w:r>
+              <w:rPr>
+                <w:b/>
                 <w:noProof/>
                 <w:webHidden/>
               </w:rPr>
@@ -868,6 +860,7 @@
             </w:r>
             <w:r>
               <w:rPr>
+                <w:b/>
                 <w:noProof/>
                 <w:webHidden/>
               </w:rPr>
@@ -875,6 +868,7 @@
             </w:r>
             <w:r>
               <w:rPr>
+                <w:b/>
                 <w:noProof/>
                 <w:webHidden/>
               </w:rPr>
@@ -889,7 +883,9 @@
               <w:tab w:val="left" w:pos="880"/>
               <w:tab w:val="right" w:pos="8494"/>
             </w:tabs>
+            <w:jc w:val="both"/>
             <w:rPr>
+              <w:b/>
               <w:noProof/>
             </w:rPr>
           </w:pPr>
@@ -898,12 +894,14 @@
               <w:rPr>
                 <w:rStyle w:val="Hyperlink"/>
                 <w:rFonts w:ascii="Arial" w:eastAsia="Arial" w:hAnsi="Arial" w:cs="Arial"/>
+                <w:b/>
                 <w:noProof/>
               </w:rPr>
               <w:t>2.2.</w:t>
             </w:r>
             <w:r>
               <w:rPr>
+                <w:b/>
                 <w:noProof/>
               </w:rPr>
               <w:tab/>
@@ -912,12 +910,14 @@
               <w:rPr>
                 <w:rStyle w:val="Hyperlink"/>
                 <w:rFonts w:ascii="Arial" w:eastAsia="Arial" w:hAnsi="Arial" w:cs="Arial"/>
+                <w:b/>
                 <w:noProof/>
               </w:rPr>
               <w:t>Aplicações WebService (SoupUI/Postman)</w:t>
             </w:r>
             <w:r>
               <w:rPr>
+                <w:b/>
                 <w:noProof/>
                 <w:webHidden/>
               </w:rPr>
@@ -925,6 +925,7 @@
             </w:r>
             <w:r>
               <w:rPr>
+                <w:b/>
                 <w:noProof/>
                 <w:webHidden/>
               </w:rPr>
@@ -932,6 +933,7 @@
             </w:r>
             <w:r>
               <w:rPr>
+                <w:b/>
                 <w:noProof/>
                 <w:webHidden/>
               </w:rPr>
@@ -939,12 +941,14 @@
             </w:r>
             <w:r>
               <w:rPr>
-                <w:noProof/>
-                <w:webHidden/>
-              </w:rPr>
-            </w:r>
-            <w:r>
-              <w:rPr>
+                <w:b/>
+                <w:noProof/>
+                <w:webHidden/>
+              </w:rPr>
+            </w:r>
+            <w:r>
+              <w:rPr>
+                <w:b/>
                 <w:noProof/>
                 <w:webHidden/>
               </w:rPr>
@@ -952,6 +956,7 @@
             </w:r>
             <w:r>
               <w:rPr>
+                <w:b/>
                 <w:noProof/>
                 <w:webHidden/>
               </w:rPr>
@@ -959,6 +964,7 @@
             </w:r>
             <w:r>
               <w:rPr>
+                <w:b/>
                 <w:noProof/>
                 <w:webHidden/>
               </w:rPr>
@@ -973,7 +979,9 @@
               <w:tab w:val="left" w:pos="880"/>
               <w:tab w:val="right" w:pos="8494"/>
             </w:tabs>
+            <w:jc w:val="both"/>
             <w:rPr>
+              <w:b/>
               <w:noProof/>
             </w:rPr>
           </w:pPr>
@@ -982,12 +990,14 @@
               <w:rPr>
                 <w:rStyle w:val="Hyperlink"/>
                 <w:rFonts w:ascii="Arial" w:eastAsia="Arial" w:hAnsi="Arial" w:cs="Arial"/>
+                <w:b/>
                 <w:noProof/>
               </w:rPr>
               <w:t>2.3.</w:t>
             </w:r>
             <w:r>
               <w:rPr>
+                <w:b/>
                 <w:noProof/>
               </w:rPr>
               <w:tab/>
@@ -996,12 +1006,14 @@
               <w:rPr>
                 <w:rStyle w:val="Hyperlink"/>
                 <w:rFonts w:ascii="Arial" w:eastAsia="Arial" w:hAnsi="Arial" w:cs="Arial"/>
+                <w:b/>
                 <w:noProof/>
               </w:rPr>
               <w:t>Indexação (Middleware entre Db e Site - PHP)</w:t>
             </w:r>
             <w:r>
               <w:rPr>
+                <w:b/>
                 <w:noProof/>
                 <w:webHidden/>
               </w:rPr>
@@ -1009,6 +1021,7 @@
             </w:r>
             <w:r>
               <w:rPr>
+                <w:b/>
                 <w:noProof/>
                 <w:webHidden/>
               </w:rPr>
@@ -1016,6 +1029,7 @@
             </w:r>
             <w:r>
               <w:rPr>
+                <w:b/>
                 <w:noProof/>
                 <w:webHidden/>
               </w:rPr>
@@ -1023,12 +1037,14 @@
             </w:r>
             <w:r>
               <w:rPr>
-                <w:noProof/>
-                <w:webHidden/>
-              </w:rPr>
-            </w:r>
-            <w:r>
-              <w:rPr>
+                <w:b/>
+                <w:noProof/>
+                <w:webHidden/>
+              </w:rPr>
+            </w:r>
+            <w:r>
+              <w:rPr>
+                <w:b/>
                 <w:noProof/>
                 <w:webHidden/>
               </w:rPr>
@@ -1036,6 +1052,7 @@
             </w:r>
             <w:r>
               <w:rPr>
+                <w:b/>
                 <w:noProof/>
                 <w:webHidden/>
               </w:rPr>
@@ -1043,6 +1060,7 @@
             </w:r>
             <w:r>
               <w:rPr>
+                <w:b/>
                 <w:noProof/>
                 <w:webHidden/>
               </w:rPr>
@@ -1057,7 +1075,9 @@
               <w:tab w:val="left" w:pos="880"/>
               <w:tab w:val="right" w:pos="8494"/>
             </w:tabs>
+            <w:jc w:val="both"/>
             <w:rPr>
+              <w:b/>
               <w:noProof/>
             </w:rPr>
           </w:pPr>
@@ -1066,12 +1086,14 @@
               <w:rPr>
                 <w:rStyle w:val="Hyperlink"/>
                 <w:rFonts w:ascii="Arial" w:eastAsia="Arial" w:hAnsi="Arial" w:cs="Arial"/>
+                <w:b/>
                 <w:noProof/>
               </w:rPr>
               <w:t>2.4.</w:t>
             </w:r>
             <w:r>
               <w:rPr>
+                <w:b/>
                 <w:noProof/>
               </w:rPr>
               <w:tab/>
@@ -1080,12 +1102,14 @@
               <w:rPr>
                 <w:rStyle w:val="Hyperlink"/>
                 <w:rFonts w:ascii="Arial" w:eastAsia="Arial" w:hAnsi="Arial" w:cs="Arial"/>
+                <w:b/>
                 <w:noProof/>
               </w:rPr>
               <w:t>Site “Judistads”</w:t>
             </w:r>
             <w:r>
               <w:rPr>
+                <w:b/>
                 <w:noProof/>
                 <w:webHidden/>
               </w:rPr>
@@ -1093,6 +1117,7 @@
             </w:r>
             <w:r>
               <w:rPr>
+                <w:b/>
                 <w:noProof/>
                 <w:webHidden/>
               </w:rPr>
@@ -1100,6 +1125,7 @@
             </w:r>
             <w:r>
               <w:rPr>
+                <w:b/>
                 <w:noProof/>
                 <w:webHidden/>
               </w:rPr>
@@ -1107,12 +1133,14 @@
             </w:r>
             <w:r>
               <w:rPr>
-                <w:noProof/>
-                <w:webHidden/>
-              </w:rPr>
-            </w:r>
-            <w:r>
-              <w:rPr>
+                <w:b/>
+                <w:noProof/>
+                <w:webHidden/>
+              </w:rPr>
+            </w:r>
+            <w:r>
+              <w:rPr>
+                <w:b/>
                 <w:noProof/>
                 <w:webHidden/>
               </w:rPr>
@@ -1120,6 +1148,7 @@
             </w:r>
             <w:r>
               <w:rPr>
+                <w:b/>
                 <w:noProof/>
                 <w:webHidden/>
               </w:rPr>
@@ -1127,6 +1156,7 @@
             </w:r>
             <w:r>
               <w:rPr>
+                <w:b/>
                 <w:noProof/>
                 <w:webHidden/>
               </w:rPr>
@@ -1141,7 +1171,9 @@
               <w:tab w:val="left" w:pos="1320"/>
               <w:tab w:val="right" w:pos="8494"/>
             </w:tabs>
+            <w:jc w:val="both"/>
             <w:rPr>
+              <w:b/>
               <w:noProof/>
             </w:rPr>
           </w:pPr>
@@ -1150,12 +1182,14 @@
               <w:rPr>
                 <w:rStyle w:val="Hyperlink"/>
                 <w:rFonts w:ascii="Arial" w:eastAsia="Arial" w:hAnsi="Arial" w:cs="Arial"/>
+                <w:b/>
                 <w:noProof/>
               </w:rPr>
               <w:t>2.4.1.</w:t>
             </w:r>
             <w:r>
               <w:rPr>
+                <w:b/>
                 <w:noProof/>
               </w:rPr>
               <w:tab/>
@@ -1164,12 +1198,14 @@
               <w:rPr>
                 <w:rStyle w:val="Hyperlink"/>
                 <w:rFonts w:ascii="Arial" w:eastAsia="Arial" w:hAnsi="Arial" w:cs="Arial"/>
+                <w:b/>
                 <w:noProof/>
               </w:rPr>
               <w:t>Página Inicial</w:t>
             </w:r>
             <w:r>
               <w:rPr>
+                <w:b/>
                 <w:noProof/>
                 <w:webHidden/>
               </w:rPr>
@@ -1177,6 +1213,7 @@
             </w:r>
             <w:r>
               <w:rPr>
+                <w:b/>
                 <w:noProof/>
                 <w:webHidden/>
               </w:rPr>
@@ -1184,6 +1221,7 @@
             </w:r>
             <w:r>
               <w:rPr>
+                <w:b/>
                 <w:noProof/>
                 <w:webHidden/>
               </w:rPr>
@@ -1191,12 +1229,14 @@
             </w:r>
             <w:r>
               <w:rPr>
-                <w:noProof/>
-                <w:webHidden/>
-              </w:rPr>
-            </w:r>
-            <w:r>
-              <w:rPr>
+                <w:b/>
+                <w:noProof/>
+                <w:webHidden/>
+              </w:rPr>
+            </w:r>
+            <w:r>
+              <w:rPr>
+                <w:b/>
                 <w:noProof/>
                 <w:webHidden/>
               </w:rPr>
@@ -1204,6 +1244,7 @@
             </w:r>
             <w:r>
               <w:rPr>
+                <w:b/>
                 <w:noProof/>
                 <w:webHidden/>
               </w:rPr>
@@ -1211,6 +1252,7 @@
             </w:r>
             <w:r>
               <w:rPr>
+                <w:b/>
                 <w:noProof/>
                 <w:webHidden/>
               </w:rPr>
@@ -1225,7 +1267,9 @@
               <w:tab w:val="left" w:pos="1320"/>
               <w:tab w:val="right" w:pos="8494"/>
             </w:tabs>
+            <w:jc w:val="both"/>
             <w:rPr>
+              <w:b/>
               <w:noProof/>
             </w:rPr>
           </w:pPr>
@@ -1234,12 +1278,14 @@
               <w:rPr>
                 <w:rStyle w:val="Hyperlink"/>
                 <w:rFonts w:ascii="Arial" w:eastAsia="Arial" w:hAnsi="Arial" w:cs="Arial"/>
+                <w:b/>
                 <w:noProof/>
               </w:rPr>
               <w:t>2.4.2.</w:t>
             </w:r>
             <w:r>
               <w:rPr>
+                <w:b/>
                 <w:noProof/>
               </w:rPr>
               <w:tab/>
@@ -1248,12 +1294,14 @@
               <w:rPr>
                 <w:rStyle w:val="Hyperlink"/>
                 <w:rFonts w:ascii="Arial" w:eastAsia="Arial" w:hAnsi="Arial" w:cs="Arial"/>
+                <w:b/>
                 <w:noProof/>
               </w:rPr>
               <w:t>Escolher grupo de processos</w:t>
             </w:r>
             <w:r>
               <w:rPr>
+                <w:b/>
                 <w:noProof/>
                 <w:webHidden/>
               </w:rPr>
@@ -1261,6 +1309,7 @@
             </w:r>
             <w:r>
               <w:rPr>
+                <w:b/>
                 <w:noProof/>
                 <w:webHidden/>
               </w:rPr>
@@ -1268,6 +1317,7 @@
             </w:r>
             <w:r>
               <w:rPr>
+                <w:b/>
                 <w:noProof/>
                 <w:webHidden/>
               </w:rPr>
@@ -1275,12 +1325,14 @@
             </w:r>
             <w:r>
               <w:rPr>
-                <w:noProof/>
-                <w:webHidden/>
-              </w:rPr>
-            </w:r>
-            <w:r>
-              <w:rPr>
+                <w:b/>
+                <w:noProof/>
+                <w:webHidden/>
+              </w:rPr>
+            </w:r>
+            <w:r>
+              <w:rPr>
+                <w:b/>
                 <w:noProof/>
                 <w:webHidden/>
               </w:rPr>
@@ -1288,6 +1340,7 @@
             </w:r>
             <w:r>
               <w:rPr>
+                <w:b/>
                 <w:noProof/>
                 <w:webHidden/>
               </w:rPr>
@@ -1295,6 +1348,7 @@
             </w:r>
             <w:r>
               <w:rPr>
+                <w:b/>
                 <w:noProof/>
                 <w:webHidden/>
               </w:rPr>
@@ -1309,7 +1363,9 @@
               <w:tab w:val="left" w:pos="1320"/>
               <w:tab w:val="right" w:pos="8494"/>
             </w:tabs>
+            <w:jc w:val="both"/>
             <w:rPr>
+              <w:b/>
               <w:noProof/>
             </w:rPr>
           </w:pPr>
@@ -1318,12 +1374,14 @@
               <w:rPr>
                 <w:rStyle w:val="Hyperlink"/>
                 <w:rFonts w:ascii="Arial" w:eastAsia="Arial" w:hAnsi="Arial" w:cs="Arial"/>
+                <w:b/>
                 <w:noProof/>
               </w:rPr>
               <w:t>2.4.3.</w:t>
             </w:r>
             <w:r>
               <w:rPr>
+                <w:b/>
                 <w:noProof/>
               </w:rPr>
               <w:tab/>
@@ -1332,12 +1390,14 @@
               <w:rPr>
                 <w:rStyle w:val="Hyperlink"/>
                 <w:rFonts w:ascii="Arial" w:eastAsia="Arial" w:hAnsi="Arial" w:cs="Arial"/>
+                <w:b/>
                 <w:noProof/>
               </w:rPr>
               <w:t>Escolher processo</w:t>
             </w:r>
             <w:r>
               <w:rPr>
+                <w:b/>
                 <w:noProof/>
                 <w:webHidden/>
               </w:rPr>
@@ -1345,6 +1405,7 @@
             </w:r>
             <w:r>
               <w:rPr>
+                <w:b/>
                 <w:noProof/>
                 <w:webHidden/>
               </w:rPr>
@@ -1352,6 +1413,7 @@
             </w:r>
             <w:r>
               <w:rPr>
+                <w:b/>
                 <w:noProof/>
                 <w:webHidden/>
               </w:rPr>
@@ -1359,12 +1421,14 @@
             </w:r>
             <w:r>
               <w:rPr>
-                <w:noProof/>
-                <w:webHidden/>
-              </w:rPr>
-            </w:r>
-            <w:r>
-              <w:rPr>
+                <w:b/>
+                <w:noProof/>
+                <w:webHidden/>
+              </w:rPr>
+            </w:r>
+            <w:r>
+              <w:rPr>
+                <w:b/>
                 <w:noProof/>
                 <w:webHidden/>
               </w:rPr>
@@ -1372,6 +1436,7 @@
             </w:r>
             <w:r>
               <w:rPr>
+                <w:b/>
                 <w:noProof/>
                 <w:webHidden/>
               </w:rPr>
@@ -1379,6 +1444,7 @@
             </w:r>
             <w:r>
               <w:rPr>
+                <w:b/>
                 <w:noProof/>
                 <w:webHidden/>
               </w:rPr>
@@ -1393,7 +1459,9 @@
               <w:tab w:val="left" w:pos="1320"/>
               <w:tab w:val="right" w:pos="8494"/>
             </w:tabs>
+            <w:jc w:val="both"/>
             <w:rPr>
+              <w:b/>
               <w:noProof/>
             </w:rPr>
           </w:pPr>
@@ -1402,12 +1470,14 @@
               <w:rPr>
                 <w:rStyle w:val="Hyperlink"/>
                 <w:rFonts w:ascii="Arial" w:eastAsia="Arial" w:hAnsi="Arial" w:cs="Arial"/>
+                <w:b/>
                 <w:noProof/>
               </w:rPr>
               <w:t>2.4.4.</w:t>
             </w:r>
             <w:r>
               <w:rPr>
+                <w:b/>
                 <w:noProof/>
               </w:rPr>
               <w:tab/>
@@ -1416,12 +1486,14 @@
               <w:rPr>
                 <w:rStyle w:val="Hyperlink"/>
                 <w:rFonts w:ascii="Arial" w:eastAsia="Arial" w:hAnsi="Arial" w:cs="Arial"/>
+                <w:b/>
                 <w:noProof/>
               </w:rPr>
               <w:t>Mostrar o processo</w:t>
             </w:r>
             <w:r>
               <w:rPr>
+                <w:b/>
                 <w:noProof/>
                 <w:webHidden/>
               </w:rPr>
@@ -1429,6 +1501,7 @@
             </w:r>
             <w:r>
               <w:rPr>
+                <w:b/>
                 <w:noProof/>
                 <w:webHidden/>
               </w:rPr>
@@ -1436,6 +1509,7 @@
             </w:r>
             <w:r>
               <w:rPr>
+                <w:b/>
                 <w:noProof/>
                 <w:webHidden/>
               </w:rPr>
@@ -1443,12 +1517,14 @@
             </w:r>
             <w:r>
               <w:rPr>
-                <w:noProof/>
-                <w:webHidden/>
-              </w:rPr>
-            </w:r>
-            <w:r>
-              <w:rPr>
+                <w:b/>
+                <w:noProof/>
+                <w:webHidden/>
+              </w:rPr>
+            </w:r>
+            <w:r>
+              <w:rPr>
+                <w:b/>
                 <w:noProof/>
                 <w:webHidden/>
               </w:rPr>
@@ -1456,6 +1532,7 @@
             </w:r>
             <w:r>
               <w:rPr>
+                <w:b/>
                 <w:noProof/>
                 <w:webHidden/>
               </w:rPr>
@@ -1463,6 +1540,7 @@
             </w:r>
             <w:r>
               <w:rPr>
+                <w:b/>
                 <w:noProof/>
                 <w:webHidden/>
               </w:rPr>
@@ -1477,7 +1555,9 @@
               <w:tab w:val="left" w:pos="440"/>
               <w:tab w:val="right" w:pos="8494"/>
             </w:tabs>
+            <w:jc w:val="both"/>
             <w:rPr>
+              <w:b/>
               <w:noProof/>
             </w:rPr>
           </w:pPr>
@@ -1493,6 +1573,7 @@
             </w:r>
             <w:r>
               <w:rPr>
+                <w:b/>
                 <w:noProof/>
               </w:rPr>
               <w:tab/>
@@ -1508,6 +1589,7 @@
             </w:r>
             <w:r>
               <w:rPr>
+                <w:b/>
                 <w:noProof/>
                 <w:webHidden/>
               </w:rPr>
@@ -1515,6 +1597,7 @@
             </w:r>
             <w:r>
               <w:rPr>
+                <w:b/>
                 <w:noProof/>
                 <w:webHidden/>
               </w:rPr>
@@ -1522,6 +1605,7 @@
             </w:r>
             <w:r>
               <w:rPr>
+                <w:b/>
                 <w:noProof/>
                 <w:webHidden/>
               </w:rPr>
@@ -1529,12 +1613,14 @@
             </w:r>
             <w:r>
               <w:rPr>
-                <w:noProof/>
-                <w:webHidden/>
-              </w:rPr>
-            </w:r>
-            <w:r>
-              <w:rPr>
+                <w:b/>
+                <w:noProof/>
+                <w:webHidden/>
+              </w:rPr>
+            </w:r>
+            <w:r>
+              <w:rPr>
+                <w:b/>
                 <w:noProof/>
                 <w:webHidden/>
               </w:rPr>
@@ -1542,6 +1628,7 @@
             </w:r>
             <w:r>
               <w:rPr>
+                <w:b/>
                 <w:noProof/>
                 <w:webHidden/>
               </w:rPr>
@@ -1549,6 +1636,7 @@
             </w:r>
             <w:r>
               <w:rPr>
+                <w:b/>
                 <w:noProof/>
                 <w:webHidden/>
               </w:rPr>
@@ -1563,7 +1651,9 @@
               <w:tab w:val="left" w:pos="880"/>
               <w:tab w:val="right" w:pos="8494"/>
             </w:tabs>
+            <w:jc w:val="both"/>
             <w:rPr>
+              <w:b/>
               <w:noProof/>
             </w:rPr>
           </w:pPr>
@@ -1572,12 +1662,14 @@
               <w:rPr>
                 <w:rStyle w:val="Hyperlink"/>
                 <w:rFonts w:ascii="Arial" w:eastAsia="Arial" w:hAnsi="Arial" w:cs="Arial"/>
+                <w:b/>
                 <w:noProof/>
               </w:rPr>
               <w:t>3.1.</w:t>
             </w:r>
             <w:r>
               <w:rPr>
+                <w:b/>
                 <w:noProof/>
               </w:rPr>
               <w:tab/>
@@ -1586,12 +1678,14 @@
               <w:rPr>
                 <w:rStyle w:val="Hyperlink"/>
                 <w:rFonts w:ascii="Arial" w:eastAsia="Arial" w:hAnsi="Arial" w:cs="Arial"/>
+                <w:b/>
                 <w:noProof/>
               </w:rPr>
               <w:t>Processo Judicial</w:t>
             </w:r>
             <w:r>
               <w:rPr>
+                <w:b/>
                 <w:noProof/>
                 <w:webHidden/>
               </w:rPr>
@@ -1599,6 +1693,7 @@
             </w:r>
             <w:r>
               <w:rPr>
+                <w:b/>
                 <w:noProof/>
                 <w:webHidden/>
               </w:rPr>
@@ -1606,6 +1701,7 @@
             </w:r>
             <w:r>
               <w:rPr>
+                <w:b/>
                 <w:noProof/>
                 <w:webHidden/>
               </w:rPr>
@@ -1613,12 +1709,14 @@
             </w:r>
             <w:r>
               <w:rPr>
-                <w:noProof/>
-                <w:webHidden/>
-              </w:rPr>
-            </w:r>
-            <w:r>
-              <w:rPr>
+                <w:b/>
+                <w:noProof/>
+                <w:webHidden/>
+              </w:rPr>
+            </w:r>
+            <w:r>
+              <w:rPr>
+                <w:b/>
                 <w:noProof/>
                 <w:webHidden/>
               </w:rPr>
@@ -1626,6 +1724,7 @@
             </w:r>
             <w:r>
               <w:rPr>
+                <w:b/>
                 <w:noProof/>
                 <w:webHidden/>
               </w:rPr>
@@ -1633,6 +1732,7 @@
             </w:r>
             <w:r>
               <w:rPr>
+                <w:b/>
                 <w:noProof/>
                 <w:webHidden/>
               </w:rPr>
@@ -1647,7 +1747,9 @@
               <w:tab w:val="left" w:pos="880"/>
               <w:tab w:val="right" w:pos="8494"/>
             </w:tabs>
+            <w:jc w:val="both"/>
             <w:rPr>
+              <w:b/>
               <w:noProof/>
             </w:rPr>
           </w:pPr>
@@ -1656,12 +1758,14 @@
               <w:rPr>
                 <w:rStyle w:val="Hyperlink"/>
                 <w:rFonts w:ascii="Arial" w:eastAsia="Arial" w:hAnsi="Arial" w:cs="Arial"/>
+                <w:b/>
                 <w:noProof/>
               </w:rPr>
               <w:t>3.2.</w:t>
             </w:r>
             <w:r>
               <w:rPr>
+                <w:b/>
                 <w:noProof/>
               </w:rPr>
               <w:tab/>
@@ -1670,12 +1774,14 @@
               <w:rPr>
                 <w:rStyle w:val="Hyperlink"/>
                 <w:rFonts w:ascii="Arial" w:eastAsia="Arial" w:hAnsi="Arial" w:cs="Arial"/>
+                <w:b/>
                 <w:noProof/>
               </w:rPr>
               <w:t>Acompanhamento do processo judicial no site</w:t>
             </w:r>
             <w:r>
               <w:rPr>
+                <w:b/>
                 <w:noProof/>
                 <w:webHidden/>
               </w:rPr>
@@ -1683,6 +1789,7 @@
             </w:r>
             <w:r>
               <w:rPr>
+                <w:b/>
                 <w:noProof/>
                 <w:webHidden/>
               </w:rPr>
@@ -1690,6 +1797,7 @@
             </w:r>
             <w:r>
               <w:rPr>
+                <w:b/>
                 <w:noProof/>
                 <w:webHidden/>
               </w:rPr>
@@ -1697,12 +1805,14 @@
             </w:r>
             <w:r>
               <w:rPr>
-                <w:noProof/>
-                <w:webHidden/>
-              </w:rPr>
-            </w:r>
-            <w:r>
-              <w:rPr>
+                <w:b/>
+                <w:noProof/>
+                <w:webHidden/>
+              </w:rPr>
+            </w:r>
+            <w:r>
+              <w:rPr>
+                <w:b/>
                 <w:noProof/>
                 <w:webHidden/>
               </w:rPr>
@@ -1710,6 +1820,7 @@
             </w:r>
             <w:r>
               <w:rPr>
+                <w:b/>
                 <w:noProof/>
                 <w:webHidden/>
               </w:rPr>
@@ -1717,6 +1828,7 @@
             </w:r>
             <w:r>
               <w:rPr>
+                <w:b/>
                 <w:noProof/>
                 <w:webHidden/>
               </w:rPr>
@@ -1731,7 +1843,9 @@
               <w:tab w:val="left" w:pos="440"/>
               <w:tab w:val="right" w:pos="8494"/>
             </w:tabs>
+            <w:jc w:val="both"/>
             <w:rPr>
+              <w:b/>
               <w:noProof/>
             </w:rPr>
           </w:pPr>
@@ -1747,6 +1861,7 @@
             </w:r>
             <w:r>
               <w:rPr>
+                <w:b/>
                 <w:noProof/>
               </w:rPr>
               <w:tab/>
@@ -1762,6 +1877,7 @@
             </w:r>
             <w:r>
               <w:rPr>
+                <w:b/>
                 <w:noProof/>
                 <w:webHidden/>
               </w:rPr>
@@ -1769,6 +1885,7 @@
             </w:r>
             <w:r>
               <w:rPr>
+                <w:b/>
                 <w:noProof/>
                 <w:webHidden/>
               </w:rPr>
@@ -1776,6 +1893,7 @@
             </w:r>
             <w:r>
               <w:rPr>
+                <w:b/>
                 <w:noProof/>
                 <w:webHidden/>
               </w:rPr>
@@ -1783,12 +1901,14 @@
             </w:r>
             <w:r>
               <w:rPr>
-                <w:noProof/>
-                <w:webHidden/>
-              </w:rPr>
-            </w:r>
-            <w:r>
-              <w:rPr>
+                <w:b/>
+                <w:noProof/>
+                <w:webHidden/>
+              </w:rPr>
+            </w:r>
+            <w:r>
+              <w:rPr>
+                <w:b/>
                 <w:noProof/>
                 <w:webHidden/>
               </w:rPr>
@@ -1796,6 +1916,7 @@
             </w:r>
             <w:r>
               <w:rPr>
+                <w:b/>
                 <w:noProof/>
                 <w:webHidden/>
               </w:rPr>
@@ -1803,14 +1924,13 @@
             </w:r>
             <w:r>
               <w:rPr>
+                <w:b/>
                 <w:noProof/>
                 <w:webHidden/>
               </w:rPr>
               <w:fldChar w:fldCharType="end"/>
             </w:r>
           </w:hyperlink>
-          <w:bookmarkStart w:id="0" w:name="_GoBack"/>
-          <w:bookmarkEnd w:id="0"/>
         </w:p>
         <w:p>
           <w:pPr>
@@ -1819,7 +1939,9 @@
               <w:tab w:val="left" w:pos="440"/>
               <w:tab w:val="right" w:pos="8494"/>
             </w:tabs>
+            <w:jc w:val="both"/>
             <w:rPr>
+              <w:b/>
               <w:noProof/>
             </w:rPr>
           </w:pPr>
@@ -1835,6 +1957,7 @@
             </w:r>
             <w:r>
               <w:rPr>
+                <w:b/>
                 <w:noProof/>
               </w:rPr>
               <w:tab/>
@@ -1850,6 +1973,7 @@
             </w:r>
             <w:r>
               <w:rPr>
+                <w:b/>
                 <w:noProof/>
                 <w:webHidden/>
               </w:rPr>
@@ -1857,6 +1981,7 @@
             </w:r>
             <w:r>
               <w:rPr>
+                <w:b/>
                 <w:noProof/>
                 <w:webHidden/>
               </w:rPr>
@@ -1864,6 +1989,7 @@
             </w:r>
             <w:r>
               <w:rPr>
+                <w:b/>
                 <w:noProof/>
                 <w:webHidden/>
               </w:rPr>
@@ -1871,12 +1997,14 @@
             </w:r>
             <w:r>
               <w:rPr>
-                <w:noProof/>
-                <w:webHidden/>
-              </w:rPr>
-            </w:r>
-            <w:r>
-              <w:rPr>
+                <w:b/>
+                <w:noProof/>
+                <w:webHidden/>
+              </w:rPr>
+            </w:r>
+            <w:r>
+              <w:rPr>
+                <w:b/>
                 <w:noProof/>
                 <w:webHidden/>
               </w:rPr>
@@ -1884,6 +2012,7 @@
             </w:r>
             <w:r>
               <w:rPr>
+                <w:b/>
                 <w:noProof/>
                 <w:webHidden/>
               </w:rPr>
@@ -1891,6 +2020,7 @@
             </w:r>
             <w:r>
               <w:rPr>
+                <w:b/>
                 <w:noProof/>
                 <w:webHidden/>
               </w:rPr>
@@ -1899,6 +2029,9 @@
           </w:hyperlink>
         </w:p>
         <w:p>
+          <w:pPr>
+            <w:jc w:val="both"/>
+          </w:pPr>
           <w:r>
             <w:fldChar w:fldCharType="end"/>
           </w:r>
@@ -2083,109 +2216,12 @@
     </w:p>
     <w:p>
       <w:pPr>
-        <w:jc w:val="both"/>
-        <w:rPr>
-          <w:rFonts w:ascii="Arial" w:eastAsia="Arial" w:hAnsi="Arial" w:cs="Arial"/>
-          <w:b/>
-          <w:sz w:val="24"/>
-          <w:szCs w:val="24"/>
-        </w:rPr>
-      </w:pPr>
-    </w:p>
-    <w:p>
-      <w:pPr>
-        <w:jc w:val="both"/>
-        <w:rPr>
-          <w:rFonts w:ascii="Arial" w:eastAsia="Arial" w:hAnsi="Arial" w:cs="Arial"/>
-          <w:b/>
-          <w:sz w:val="24"/>
-          <w:szCs w:val="24"/>
-        </w:rPr>
-      </w:pPr>
-    </w:p>
-    <w:p>
-      <w:pPr>
-        <w:jc w:val="both"/>
-        <w:rPr>
-          <w:rFonts w:ascii="Arial" w:eastAsia="Arial" w:hAnsi="Arial" w:cs="Arial"/>
-          <w:b/>
-          <w:sz w:val="24"/>
-          <w:szCs w:val="24"/>
-        </w:rPr>
-      </w:pPr>
-    </w:p>
-    <w:p>
-      <w:pPr>
-        <w:jc w:val="both"/>
-        <w:rPr>
-          <w:rFonts w:ascii="Arial" w:eastAsia="Arial" w:hAnsi="Arial" w:cs="Arial"/>
-          <w:b/>
-          <w:sz w:val="24"/>
-          <w:szCs w:val="24"/>
-        </w:rPr>
-      </w:pPr>
-    </w:p>
-    <w:p>
-      <w:pPr>
-        <w:jc w:val="both"/>
-        <w:rPr>
-          <w:rFonts w:ascii="Arial" w:eastAsia="Arial" w:hAnsi="Arial" w:cs="Arial"/>
-          <w:b/>
-          <w:sz w:val="24"/>
-          <w:szCs w:val="24"/>
-        </w:rPr>
-      </w:pPr>
-    </w:p>
-    <w:p>
-      <w:pPr>
-        <w:jc w:val="both"/>
-        <w:rPr>
-          <w:rFonts w:ascii="Arial" w:eastAsia="Arial" w:hAnsi="Arial" w:cs="Arial"/>
-          <w:b/>
-          <w:sz w:val="24"/>
-          <w:szCs w:val="24"/>
-        </w:rPr>
-      </w:pPr>
-    </w:p>
-    <w:p>
-      <w:pPr>
-        <w:jc w:val="both"/>
-        <w:rPr>
-          <w:rFonts w:ascii="Arial" w:eastAsia="Arial" w:hAnsi="Arial" w:cs="Arial"/>
-          <w:b/>
-          <w:sz w:val="24"/>
-          <w:szCs w:val="24"/>
-        </w:rPr>
-      </w:pPr>
-    </w:p>
-    <w:p>
-      <w:pPr>
-        <w:jc w:val="center"/>
-        <w:rPr>
-          <w:rFonts w:ascii="Arial" w:eastAsia="Arial" w:hAnsi="Arial" w:cs="Arial"/>
-          <w:b/>
-          <w:sz w:val="24"/>
-          <w:szCs w:val="24"/>
-        </w:rPr>
-      </w:pPr>
-    </w:p>
-    <w:p>
-      <w:pPr>
-        <w:rPr>
-          <w:rFonts w:ascii="Arial" w:eastAsia="Arial" w:hAnsi="Arial" w:cs="Arial"/>
-          <w:b/>
-          <w:sz w:val="24"/>
-          <w:szCs w:val="24"/>
-        </w:rPr>
-      </w:pPr>
-    </w:p>
-    <w:p>
-      <w:pPr>
         <w:pStyle w:val="Ttulo1"/>
         <w:numPr>
           <w:ilvl w:val="0"/>
           <w:numId w:val="6"/>
         </w:numPr>
+        <w:jc w:val="both"/>
         <w:rPr>
           <w:rFonts w:ascii="Arial" w:eastAsia="Arial" w:hAnsi="Arial" w:cs="Arial"/>
           <w:b/>
@@ -2203,6 +2239,7 @@
           <w:sz w:val="24"/>
           <w:szCs w:val="24"/>
         </w:rPr>
+        <w:lastRenderedPageBreak/>
         <w:t>Introdução</w:t>
       </w:r>
       <w:bookmarkEnd w:id="1"/>
@@ -2233,16 +2270,7 @@
           <w:sz w:val="24"/>
           <w:szCs w:val="24"/>
         </w:rPr>
-        <w:t>O objetivo desse sistema é permitir a maior praticidade para a realização de pesquisa de processos ou decisões judiciais, para um público majoritariamente mais velho ou que estejam cursando ou trabalhando na área de direito, porém sendo aberto para todos o</w:t>
-      </w:r>
-      <w:r>
-        <w:rPr>
-          <w:rFonts w:ascii="Arial" w:eastAsia="Arial" w:hAnsi="Arial" w:cs="Arial"/>
-          <w:color w:val="000000"/>
-          <w:sz w:val="24"/>
-          <w:szCs w:val="24"/>
-        </w:rPr>
-        <w:t>s que tiverem interesse em ver algo relacionado.</w:t>
+        <w:t>O objetivo desse sistema é permitir a maior praticidade para a realização de pesquisa de processos ou decisões judiciais, para um público majoritariamente mais velho ou que estejam cursando ou trabalhando na área de direito, porém sendo aberto para todos os que tiverem interesse em ver algo relacionado.</w:t>
       </w:r>
     </w:p>
     <w:p>
@@ -2271,16 +2299,7 @@
           <w:sz w:val="24"/>
           <w:szCs w:val="24"/>
         </w:rPr>
-        <w:t>A escolha foi feito baseando-se em um interesse dos integrantes pela melhora da pesquisa de informações judiciais, visto que alguns sites que foram vistos tinham uma dificuldade para se fazer pesquisas, pois</w:t>
-      </w:r>
-      <w:r>
-        <w:rPr>
-          <w:rFonts w:ascii="Arial" w:eastAsia="Arial" w:hAnsi="Arial" w:cs="Arial"/>
-          <w:color w:val="000000"/>
-          <w:sz w:val="24"/>
-          <w:szCs w:val="24"/>
-        </w:rPr>
-        <w:t xml:space="preserve"> teria que ser preenchidos vários campos para se ter uma resposta, fazendo com que a ideia de fazer pesquisas usando palavras chaves seria bem mais interessantes do que ter que informar várias informações para se poder fazer qualquer tipo de pesquisa.</w:t>
+        <w:t>A escolha foi feito baseando-se em um interesse dos integrantes pela melhora da pesquisa de informações judiciais, visto que alguns sites que foram vistos tinham uma dificuldade para se fazer pesquisas, pois teria que ser preenchidos vários campos para se ter uma resposta, fazendo com que a ideia de fazer pesquisas usando palavras chaves seria bem mais interessantes do que ter que informar várias informações para se poder fazer qualquer tipo de pesquisa.</w:t>
       </w:r>
     </w:p>
     <w:p>
@@ -2309,8 +2328,9 @@
           <w:sz w:val="24"/>
           <w:szCs w:val="24"/>
         </w:rPr>
-        <w:t>O si</w:t>
-      </w:r>
+        <w:t xml:space="preserve">O sistema usará um web </w:t>
+      </w:r>
+      <w:proofErr w:type="spellStart"/>
       <w:r>
         <w:rPr>
           <w:rFonts w:ascii="Arial" w:eastAsia="Arial" w:hAnsi="Arial" w:cs="Arial"/>
@@ -2318,7 +2338,17 @@
           <w:sz w:val="24"/>
           <w:szCs w:val="24"/>
         </w:rPr>
-        <w:t xml:space="preserve">stema usará um web </w:t>
+        <w:t>service</w:t>
+      </w:r>
+      <w:proofErr w:type="spellEnd"/>
+      <w:r>
+        <w:rPr>
+          <w:rFonts w:ascii="Arial" w:eastAsia="Arial" w:hAnsi="Arial" w:cs="Arial"/>
+          <w:color w:val="000000"/>
+          <w:sz w:val="24"/>
+          <w:szCs w:val="24"/>
+        </w:rPr>
+        <w:t xml:space="preserve"> para puxar as informações do DJE e as colocar em um banco de dados não relacional (</w:t>
       </w:r>
       <w:proofErr w:type="spellStart"/>
       <w:r>
@@ -2328,7 +2358,7 @@
           <w:sz w:val="24"/>
           <w:szCs w:val="24"/>
         </w:rPr>
-        <w:t>service</w:t>
+        <w:t>MongoDb</w:t>
       </w:r>
       <w:proofErr w:type="spellEnd"/>
       <w:r>
@@ -2338,7 +2368,7 @@
           <w:sz w:val="24"/>
           <w:szCs w:val="24"/>
         </w:rPr>
-        <w:t xml:space="preserve"> para puxar as informações do DJE e as colocar em um banco de dados não relacional (</w:t>
+        <w:t xml:space="preserve">, </w:t>
       </w:r>
       <w:proofErr w:type="spellStart"/>
       <w:r>
@@ -2348,7 +2378,7 @@
           <w:sz w:val="24"/>
           <w:szCs w:val="24"/>
         </w:rPr>
-        <w:t>MongoDb</w:t>
+        <w:t>DocumentDb</w:t>
       </w:r>
       <w:proofErr w:type="spellEnd"/>
       <w:r>
@@ -2358,9 +2388,16 @@
           <w:sz w:val="24"/>
           <w:szCs w:val="24"/>
         </w:rPr>
-        <w:t xml:space="preserve">, </w:t>
-      </w:r>
-      <w:proofErr w:type="spellStart"/>
+        <w:t xml:space="preserve"> ou Cassandra), facilitando a inserção de informações, sendo atualizados a cada 3 dias as informações dele. Para o usuário </w:t>
+      </w:r>
+      <w:r>
+        <w:rPr>
+          <w:rFonts w:ascii="Arial" w:eastAsia="Arial" w:hAnsi="Arial" w:cs="Arial"/>
+          <w:sz w:val="24"/>
+          <w:szCs w:val="24"/>
+        </w:rPr>
+        <w:t>funcionará</w:t>
+      </w:r>
       <w:r>
         <w:rPr>
           <w:rFonts w:ascii="Arial" w:eastAsia="Arial" w:hAnsi="Arial" w:cs="Arial"/>
@@ -2368,71 +2405,7 @@
           <w:sz w:val="24"/>
           <w:szCs w:val="24"/>
         </w:rPr>
-        <w:t>DocumentDb</w:t>
-      </w:r>
-      <w:proofErr w:type="spellEnd"/>
-      <w:r>
-        <w:rPr>
-          <w:rFonts w:ascii="Arial" w:eastAsia="Arial" w:hAnsi="Arial" w:cs="Arial"/>
-          <w:color w:val="000000"/>
-          <w:sz w:val="24"/>
-          <w:szCs w:val="24"/>
-        </w:rPr>
-        <w:t xml:space="preserve"> ou Cassandra), facilitando a inserção de informações, sendo atualizados a cada 3 dias as informações dele. Para o usuário </w:t>
-      </w:r>
-      <w:r>
-        <w:rPr>
-          <w:rFonts w:ascii="Arial" w:eastAsia="Arial" w:hAnsi="Arial" w:cs="Arial"/>
-          <w:sz w:val="24"/>
-          <w:szCs w:val="24"/>
-        </w:rPr>
-        <w:t>func</w:t>
-      </w:r>
-      <w:r>
-        <w:rPr>
-          <w:rFonts w:ascii="Arial" w:eastAsia="Arial" w:hAnsi="Arial" w:cs="Arial"/>
-          <w:sz w:val="24"/>
-          <w:szCs w:val="24"/>
-        </w:rPr>
-        <w:t>ionará</w:t>
-      </w:r>
-      <w:r>
-        <w:rPr>
-          <w:rFonts w:ascii="Arial" w:eastAsia="Arial" w:hAnsi="Arial" w:cs="Arial"/>
-          <w:color w:val="000000"/>
-          <w:sz w:val="24"/>
-          <w:szCs w:val="24"/>
-        </w:rPr>
-        <w:t xml:space="preserve"> informando os dados e colocando o filtro que será utilizado na pesquisa, sendo este indexado para se transformar em um comando </w:t>
-      </w:r>
-      <w:proofErr w:type="spellStart"/>
-      <w:r>
-        <w:rPr>
-          <w:rFonts w:ascii="Arial" w:eastAsia="Arial" w:hAnsi="Arial" w:cs="Arial"/>
-          <w:color w:val="000000"/>
-          <w:sz w:val="24"/>
-          <w:szCs w:val="24"/>
-        </w:rPr>
-        <w:t>NoSQL</w:t>
-      </w:r>
-      <w:proofErr w:type="spellEnd"/>
-      <w:r>
-        <w:rPr>
-          <w:rFonts w:ascii="Arial" w:eastAsia="Arial" w:hAnsi="Arial" w:cs="Arial"/>
-          <w:color w:val="000000"/>
-          <w:sz w:val="24"/>
-          <w:szCs w:val="24"/>
-        </w:rPr>
-        <w:t xml:space="preserve"> e procurar o(s) resultado(s) que mais coincidem com o que foi colocado e demonstrar para ele em uma outra página tod</w:t>
-      </w:r>
-      <w:r>
-        <w:rPr>
-          <w:rFonts w:ascii="Arial" w:eastAsia="Arial" w:hAnsi="Arial" w:cs="Arial"/>
-          <w:color w:val="000000"/>
-          <w:sz w:val="24"/>
-          <w:szCs w:val="24"/>
-        </w:rPr>
-        <w:t>os os resultados e deixar para a sua escolha qual será o arquivo que será visualizado.</w:t>
+        <w:t xml:space="preserve"> informando os dados e colocando o filtro que será utilizado na pesquisa, sendo este indexado para se transformar em um comando NoSQL e procurar o(s) resultado(s) que mais coincidem com o que foi colocado e demonstrar para ele em uma outra página todos os resultados e deixar para a sua escolha qual será o arquivo que será visualizado.</w:t>
       </w:r>
     </w:p>
     <w:p>
@@ -2461,16 +2434,7 @@
           <w:sz w:val="24"/>
           <w:szCs w:val="24"/>
         </w:rPr>
-        <w:t>Os outros sites que realizam esta mesma atividade tratasse dos sites do DJE e o Escavador, sendo o DJE o site matriz e o Escavador foi usado como uma inspiração para a criação do sistema e também coleta informações do DJE. O site matriz disponibilizado pel</w:t>
-      </w:r>
-      <w:r>
-        <w:rPr>
-          <w:rFonts w:ascii="Arial" w:eastAsia="Arial" w:hAnsi="Arial" w:cs="Arial"/>
-          <w:color w:val="000000"/>
-          <w:sz w:val="24"/>
-          <w:szCs w:val="24"/>
-        </w:rPr>
-        <w:t>o governo brasileiro, por conta da lei Nº 12.527, que assegura o direito fundamental de acesso à informação, incluindo informações públicas e judiciais.</w:t>
+        <w:t>Os outros sites que realizam esta mesma atividade tratasse dos sites do DJE e o Escavador, sendo o DJE o site matriz e o Escavador foi usado como uma inspiração para a criação do sistema e também coleta informações do DJE. O site matriz disponibilizado pelo governo brasileiro, por conta da lei Nº 12.527, que assegura o direito fundamental de acesso à informação, incluindo informações públicas e judiciais.</w:t>
       </w:r>
     </w:p>
     <w:p>
@@ -2499,16 +2463,7 @@
           <w:sz w:val="24"/>
           <w:szCs w:val="24"/>
         </w:rPr>
-        <w:t>Será apresentado as tecnologias usadas, o funcionamento do sistema, funcionamento do banco de dados, We</w:t>
-      </w:r>
-      <w:r>
-        <w:rPr>
-          <w:rFonts w:ascii="Arial" w:eastAsia="Arial" w:hAnsi="Arial" w:cs="Arial"/>
-          <w:color w:val="000000"/>
-          <w:sz w:val="24"/>
-          <w:szCs w:val="24"/>
-        </w:rPr>
-        <w:t>bService e a aplicação web, Infraestrutura do projeto, indexação das informações.</w:t>
+        <w:t>Será apresentado as tecnologias usadas, o funcionamento do sistema, funcionamento do banco de dados, WebService e a aplicação web, Infraestrutura do projeto, indexação das informações.</w:t>
       </w:r>
     </w:p>
     <w:p>
@@ -2701,16 +2656,29 @@
     </w:p>
     <w:p>
       <w:pPr>
-        <w:rPr>
-          <w:rFonts w:ascii="Arial" w:eastAsia="Arial" w:hAnsi="Arial" w:cs="Arial"/>
-          <w:b/>
-          <w:sz w:val="24"/>
-          <w:szCs w:val="24"/>
-        </w:rPr>
-      </w:pPr>
-    </w:p>
-    <w:p>
-      <w:pPr>
+        <w:jc w:val="both"/>
+        <w:rPr>
+          <w:rFonts w:ascii="Arial" w:eastAsia="Arial" w:hAnsi="Arial" w:cs="Arial"/>
+          <w:b/>
+          <w:sz w:val="24"/>
+          <w:szCs w:val="24"/>
+        </w:rPr>
+      </w:pPr>
+    </w:p>
+    <w:p>
+      <w:pPr>
+        <w:jc w:val="both"/>
+        <w:rPr>
+          <w:rFonts w:ascii="Arial" w:eastAsia="Arial" w:hAnsi="Arial" w:cs="Arial"/>
+          <w:b/>
+          <w:sz w:val="24"/>
+          <w:szCs w:val="24"/>
+        </w:rPr>
+      </w:pPr>
+    </w:p>
+    <w:p>
+      <w:pPr>
+        <w:jc w:val="both"/>
         <w:rPr>
           <w:rFonts w:ascii="Arial" w:eastAsia="Arial" w:hAnsi="Arial" w:cs="Arial"/>
           <w:b/>
@@ -2726,6 +2694,7 @@
           <w:ilvl w:val="0"/>
           <w:numId w:val="6"/>
         </w:numPr>
+        <w:jc w:val="both"/>
         <w:rPr>
           <w:rFonts w:ascii="Arial" w:eastAsia="Arial" w:hAnsi="Arial" w:cs="Arial"/>
           <w:b/>
@@ -2743,6 +2712,7 @@
           <w:sz w:val="24"/>
           <w:szCs w:val="24"/>
         </w:rPr>
+        <w:lastRenderedPageBreak/>
         <w:t>Tecnologias</w:t>
       </w:r>
       <w:bookmarkEnd w:id="2"/>
@@ -2773,9 +2743,9 @@
           <w:ilvl w:val="1"/>
           <w:numId w:val="6"/>
         </w:numPr>
-        <w:rPr>
-          <w:rFonts w:ascii="Arial" w:eastAsia="Arial" w:hAnsi="Arial" w:cs="Arial"/>
-          <w:b w:val="0"/>
+        <w:jc w:val="both"/>
+        <w:rPr>
+          <w:rFonts w:ascii="Arial" w:eastAsia="Arial" w:hAnsi="Arial" w:cs="Arial"/>
           <w:color w:val="000000"/>
           <w:sz w:val="24"/>
           <w:szCs w:val="24"/>
@@ -2789,53 +2759,99 @@
           <w:sz w:val="24"/>
           <w:szCs w:val="24"/>
         </w:rPr>
-        <w:t>Banco de Dados não relacional (</w:t>
-      </w:r>
-      <w:proofErr w:type="spellStart"/>
-      <w:r>
-        <w:rPr>
-          <w:rFonts w:ascii="Arial" w:eastAsia="Arial" w:hAnsi="Arial" w:cs="Arial"/>
-          <w:color w:val="000000"/>
-          <w:sz w:val="24"/>
-          <w:szCs w:val="24"/>
-        </w:rPr>
-        <w:t>NoSQL</w:t>
-      </w:r>
-      <w:proofErr w:type="spellEnd"/>
-      <w:r>
-        <w:rPr>
-          <w:rFonts w:ascii="Arial" w:eastAsia="Arial" w:hAnsi="Arial" w:cs="Arial"/>
-          <w:color w:val="000000"/>
-          <w:sz w:val="24"/>
-          <w:szCs w:val="24"/>
-        </w:rPr>
-        <w:t>/Orientado a Documento)</w:t>
+        <w:t>Banco de Dados não relacional (NoSQL/Orientado a Documento)</w:t>
       </w:r>
       <w:bookmarkEnd w:id="3"/>
     </w:p>
     <w:p>
       <w:pPr>
-        <w:ind w:firstLine="851"/>
-        <w:rPr>
-          <w:rFonts w:ascii="Arial" w:eastAsia="Arial" w:hAnsi="Arial" w:cs="Arial"/>
-          <w:b/>
+        <w:ind w:left="1309" w:firstLine="851"/>
+        <w:jc w:val="both"/>
+        <w:rPr>
+          <w:rFonts w:ascii="Arial" w:eastAsia="Arial" w:hAnsi="Arial" w:cs="Arial"/>
           <w:sz w:val="24"/>
           <w:szCs w:val="24"/>
         </w:rPr>
       </w:pPr>
       <w:bookmarkStart w:id="4" w:name="_3znysh7" w:colFirst="0" w:colLast="0"/>
       <w:bookmarkEnd w:id="4"/>
+      <w:r>
+        <w:rPr>
+          <w:rFonts w:ascii="Arial" w:eastAsia="Arial" w:hAnsi="Arial" w:cs="Arial"/>
+          <w:sz w:val="24"/>
+          <w:szCs w:val="24"/>
+        </w:rPr>
+        <w:t>Para guardar as informações</w:t>
+      </w:r>
+      <w:r>
+        <w:rPr>
+          <w:rFonts w:ascii="Arial" w:eastAsia="Arial" w:hAnsi="Arial" w:cs="Arial"/>
+          <w:sz w:val="24"/>
+          <w:szCs w:val="24"/>
+        </w:rPr>
+        <w:t xml:space="preserve"> </w:t>
+      </w:r>
+      <w:r>
+        <w:rPr>
+          <w:rFonts w:ascii="Arial" w:eastAsia="Arial" w:hAnsi="Arial" w:cs="Arial"/>
+          <w:sz w:val="24"/>
+          <w:szCs w:val="24"/>
+        </w:rPr>
+        <w:t xml:space="preserve">foi escolhido o </w:t>
+      </w:r>
+      <w:r>
+        <w:rPr>
+          <w:rFonts w:ascii="Arial" w:eastAsia="Arial" w:hAnsi="Arial" w:cs="Arial"/>
+          <w:sz w:val="24"/>
+          <w:szCs w:val="24"/>
+        </w:rPr>
+        <w:t xml:space="preserve">NoSQL, pois </w:t>
+      </w:r>
+      <w:r>
+        <w:rPr>
+          <w:rFonts w:ascii="Arial" w:eastAsia="Arial" w:hAnsi="Arial" w:cs="Arial"/>
+          <w:sz w:val="24"/>
+          <w:szCs w:val="24"/>
+        </w:rPr>
+        <w:t>facilita</w:t>
+      </w:r>
+      <w:r>
+        <w:rPr>
+          <w:rFonts w:ascii="Arial" w:eastAsia="Arial" w:hAnsi="Arial" w:cs="Arial"/>
+          <w:sz w:val="24"/>
+          <w:szCs w:val="24"/>
+        </w:rPr>
+        <w:t xml:space="preserve"> </w:t>
+      </w:r>
+      <w:r>
+        <w:rPr>
+          <w:rFonts w:ascii="Arial" w:eastAsia="Arial" w:hAnsi="Arial" w:cs="Arial"/>
+          <w:sz w:val="24"/>
+          <w:szCs w:val="24"/>
+        </w:rPr>
+        <w:t>a entrada de informações, usando o JSON para as adicionar no banco, fazendo o XML que será passado virar um documento e será alocado diretamente, por não ser relacional pode se fazer essa ação sem muita dificuldade e permitindo o processo ficar mais rápido no momento que tiver que retornar o resultado.</w:t>
+      </w:r>
     </w:p>
     <w:p>
       <w:pPr>
         <w:ind w:left="360"/>
-        <w:rPr>
-          <w:rFonts w:ascii="Arial" w:eastAsia="Arial" w:hAnsi="Arial" w:cs="Arial"/>
-          <w:b/>
-          <w:sz w:val="24"/>
-          <w:szCs w:val="24"/>
-        </w:rPr>
-      </w:pPr>
+        <w:jc w:val="both"/>
+        <w:rPr>
+          <w:rFonts w:ascii="Arial" w:eastAsia="Arial" w:hAnsi="Arial" w:cs="Arial"/>
+          <w:b/>
+          <w:sz w:val="24"/>
+          <w:szCs w:val="24"/>
+        </w:rPr>
+      </w:pPr>
+      <w:r>
+        <w:rPr>
+          <w:rFonts w:ascii="Arial" w:eastAsia="Arial" w:hAnsi="Arial" w:cs="Arial"/>
+          <w:b/>
+          <w:sz w:val="24"/>
+          <w:szCs w:val="24"/>
+        </w:rPr>
+        <w:t>// como será feito a pesquisa para procurar um processo</w:t>
+      </w:r>
     </w:p>
     <w:p>
       <w:pPr>
@@ -2844,6 +2860,7 @@
           <w:ilvl w:val="1"/>
           <w:numId w:val="6"/>
         </w:numPr>
+        <w:jc w:val="both"/>
         <w:rPr>
           <w:rFonts w:ascii="Arial" w:eastAsia="Arial" w:hAnsi="Arial" w:cs="Arial"/>
           <w:b w:val="0"/>
@@ -2870,7 +2887,25 @@
           <w:sz w:val="24"/>
           <w:szCs w:val="24"/>
         </w:rPr>
-        <w:t>SoupUI</w:t>
+        <w:t>So</w:t>
+      </w:r>
+      <w:r>
+        <w:rPr>
+          <w:rFonts w:ascii="Arial" w:eastAsia="Arial" w:hAnsi="Arial" w:cs="Arial"/>
+          <w:color w:val="000000"/>
+          <w:sz w:val="24"/>
+          <w:szCs w:val="24"/>
+        </w:rPr>
+        <w:t>a</w:t>
+      </w:r>
+      <w:r>
+        <w:rPr>
+          <w:rFonts w:ascii="Arial" w:eastAsia="Arial" w:hAnsi="Arial" w:cs="Arial"/>
+          <w:color w:val="000000"/>
+          <w:sz w:val="24"/>
+          <w:szCs w:val="24"/>
+        </w:rPr>
+        <w:t>pUI</w:t>
       </w:r>
       <w:proofErr w:type="spellEnd"/>
       <w:r>
@@ -2906,25 +2941,35 @@
     </w:p>
     <w:p>
       <w:pPr>
+        <w:ind w:left="2160"/>
+        <w:jc w:val="both"/>
+        <w:rPr>
+          <w:rFonts w:ascii="Arial" w:eastAsia="Arial" w:hAnsi="Arial" w:cs="Arial"/>
+          <w:sz w:val="24"/>
+          <w:szCs w:val="24"/>
+        </w:rPr>
+      </w:pPr>
+    </w:p>
+    <w:p>
+      <w:pPr>
         <w:ind w:left="360"/>
-        <w:rPr>
-          <w:rFonts w:ascii="Arial" w:eastAsia="Arial" w:hAnsi="Arial" w:cs="Arial"/>
-          <w:b/>
-          <w:sz w:val="24"/>
-          <w:szCs w:val="24"/>
-        </w:rPr>
-      </w:pPr>
-    </w:p>
-    <w:p>
-      <w:pPr>
-        <w:ind w:left="360"/>
-        <w:rPr>
-          <w:rFonts w:ascii="Arial" w:eastAsia="Arial" w:hAnsi="Arial" w:cs="Arial"/>
-          <w:b/>
-          <w:sz w:val="24"/>
-          <w:szCs w:val="24"/>
-        </w:rPr>
-      </w:pPr>
+        <w:jc w:val="both"/>
+        <w:rPr>
+          <w:rFonts w:ascii="Arial" w:eastAsia="Arial" w:hAnsi="Arial" w:cs="Arial"/>
+          <w:b/>
+          <w:sz w:val="24"/>
+          <w:szCs w:val="24"/>
+        </w:rPr>
+      </w:pPr>
+      <w:r>
+        <w:rPr>
+          <w:rFonts w:ascii="Arial" w:eastAsia="Arial" w:hAnsi="Arial" w:cs="Arial"/>
+          <w:b/>
+          <w:sz w:val="24"/>
+          <w:szCs w:val="24"/>
+        </w:rPr>
+        <w:t>// explicação breve sobre o webservice para ter certeza se só vai ser adicionado no banco de dados ou vai ser de outra forma</w:t>
+      </w:r>
     </w:p>
     <w:p>
       <w:pPr>
@@ -2933,6 +2978,7 @@
           <w:ilvl w:val="1"/>
           <w:numId w:val="6"/>
         </w:numPr>
+        <w:jc w:val="both"/>
         <w:rPr>
           <w:rFonts w:ascii="Arial" w:eastAsia="Arial" w:hAnsi="Arial" w:cs="Arial"/>
           <w:b w:val="0"/>
@@ -2975,25 +3021,61 @@
     </w:p>
     <w:p>
       <w:pPr>
+        <w:ind w:left="1276" w:firstLine="992"/>
+        <w:jc w:val="both"/>
+        <w:rPr>
+          <w:rFonts w:ascii="Arial" w:eastAsia="Arial" w:hAnsi="Arial" w:cs="Arial"/>
+          <w:sz w:val="24"/>
+          <w:szCs w:val="24"/>
+        </w:rPr>
+      </w:pPr>
+      <w:r>
+        <w:rPr>
+          <w:rFonts w:ascii="Arial" w:eastAsia="Arial" w:hAnsi="Arial" w:cs="Arial"/>
+          <w:sz w:val="24"/>
+          <w:szCs w:val="24"/>
+        </w:rPr>
+        <w:t xml:space="preserve">Após pegar as informações no site do DJE e as inserir no banco de dados terá que ser feito um tratamento para se demonstrar ao cliente as informações desejadas, usando o PHP para fazer uma indexação nos dados, ou seja, formatar os dados para uma maneira que seja boa para </w:t>
+      </w:r>
+      <w:r>
+        <w:rPr>
+          <w:rFonts w:ascii="Arial" w:eastAsia="Arial" w:hAnsi="Arial" w:cs="Arial"/>
+          <w:sz w:val="24"/>
+          <w:szCs w:val="24"/>
+        </w:rPr>
+        <w:t>a visualização para o cliente.</w:t>
+      </w:r>
+    </w:p>
+    <w:p>
+      <w:pPr>
         <w:ind w:left="360"/>
-        <w:rPr>
-          <w:rFonts w:ascii="Arial" w:eastAsia="Arial" w:hAnsi="Arial" w:cs="Arial"/>
-          <w:b/>
-          <w:sz w:val="24"/>
-          <w:szCs w:val="24"/>
-        </w:rPr>
-      </w:pPr>
-    </w:p>
-    <w:p>
-      <w:pPr>
-        <w:ind w:left="360"/>
-        <w:rPr>
-          <w:rFonts w:ascii="Arial" w:eastAsia="Arial" w:hAnsi="Arial" w:cs="Arial"/>
-          <w:b/>
-          <w:sz w:val="24"/>
-          <w:szCs w:val="24"/>
-        </w:rPr>
-      </w:pPr>
+        <w:jc w:val="both"/>
+        <w:rPr>
+          <w:rFonts w:ascii="Arial" w:eastAsia="Arial" w:hAnsi="Arial" w:cs="Arial"/>
+          <w:b/>
+          <w:sz w:val="24"/>
+          <w:szCs w:val="24"/>
+        </w:rPr>
+      </w:pPr>
+      <w:r>
+        <w:rPr>
+          <w:rFonts w:ascii="Arial" w:eastAsia="Arial" w:hAnsi="Arial" w:cs="Arial"/>
+          <w:b/>
+          <w:sz w:val="24"/>
+          <w:szCs w:val="24"/>
+        </w:rPr>
+        <w:tab/>
+      </w:r>
+      <w:r>
+        <w:rPr>
+          <w:rFonts w:ascii="Arial" w:eastAsia="Arial" w:hAnsi="Arial" w:cs="Arial"/>
+          <w:b/>
+          <w:sz w:val="24"/>
+          <w:szCs w:val="24"/>
+        </w:rPr>
+        <w:tab/>
+        <w:t>// como funcionará a indexação vai ser no resultado final ou quando ser adicionado as informações</w:t>
+      </w:r>
     </w:p>
     <w:p>
       <w:pPr>
@@ -3002,6 +3084,7 @@
           <w:ilvl w:val="1"/>
           <w:numId w:val="6"/>
         </w:numPr>
+        <w:jc w:val="both"/>
         <w:rPr>
           <w:rFonts w:ascii="Arial" w:eastAsia="Arial" w:hAnsi="Arial" w:cs="Arial"/>
           <w:b w:val="0"/>
@@ -3041,6 +3124,34 @@
         <w:t>”</w:t>
       </w:r>
       <w:bookmarkEnd w:id="7"/>
+    </w:p>
+    <w:p>
+      <w:pPr>
+        <w:pBdr>
+          <w:top w:val="nil"/>
+          <w:left w:val="nil"/>
+          <w:bottom w:val="nil"/>
+          <w:right w:val="nil"/>
+          <w:between w:val="nil"/>
+        </w:pBdr>
+        <w:ind w:left="1276" w:firstLine="992"/>
+        <w:jc w:val="both"/>
+        <w:rPr>
+          <w:rFonts w:ascii="Arial" w:eastAsia="Arial" w:hAnsi="Arial" w:cs="Arial"/>
+          <w:sz w:val="24"/>
+          <w:szCs w:val="24"/>
+        </w:rPr>
+      </w:pPr>
+      <w:bookmarkStart w:id="8" w:name="_b25b6asjmeyk" w:colFirst="0" w:colLast="0"/>
+      <w:bookmarkEnd w:id="8"/>
+      <w:r>
+        <w:rPr>
+          <w:rFonts w:ascii="Arial" w:eastAsia="Arial" w:hAnsi="Arial" w:cs="Arial"/>
+          <w:sz w:val="24"/>
+          <w:szCs w:val="24"/>
+        </w:rPr>
+        <w:t>Para deixar melhor detalhado foi divido as páginas que serão utilizadas para se explicar como funcionará cada uma.</w:t>
+      </w:r>
     </w:p>
     <w:p>
       <w:pPr>
@@ -3052,15 +3163,14 @@
           <w:between w:val="nil"/>
         </w:pBdr>
         <w:ind w:left="792"/>
-        <w:rPr>
-          <w:rFonts w:ascii="Arial" w:eastAsia="Arial" w:hAnsi="Arial" w:cs="Arial"/>
-          <w:b/>
-          <w:sz w:val="24"/>
-          <w:szCs w:val="24"/>
-        </w:rPr>
-      </w:pPr>
-      <w:bookmarkStart w:id="8" w:name="_b25b6asjmeyk" w:colFirst="0" w:colLast="0"/>
-      <w:bookmarkEnd w:id="8"/>
+        <w:jc w:val="both"/>
+        <w:rPr>
+          <w:rFonts w:ascii="Arial" w:eastAsia="Arial" w:hAnsi="Arial" w:cs="Arial"/>
+          <w:b/>
+          <w:sz w:val="24"/>
+          <w:szCs w:val="24"/>
+        </w:rPr>
+      </w:pPr>
     </w:p>
     <w:p>
       <w:pPr>
@@ -3069,6 +3179,7 @@
           <w:ilvl w:val="2"/>
           <w:numId w:val="6"/>
         </w:numPr>
+        <w:jc w:val="both"/>
         <w:rPr>
           <w:rFonts w:ascii="Arial" w:eastAsia="Arial" w:hAnsi="Arial" w:cs="Arial"/>
           <w:b w:val="0"/>
@@ -3090,6 +3201,7 @@
     <w:p>
       <w:pPr>
         <w:ind w:left="1224"/>
+        <w:jc w:val="both"/>
         <w:rPr>
           <w:rFonts w:ascii="Arial" w:eastAsia="Arial" w:hAnsi="Arial" w:cs="Arial"/>
           <w:b/>
@@ -3105,6 +3217,7 @@
           <w:ilvl w:val="2"/>
           <w:numId w:val="6"/>
         </w:numPr>
+        <w:jc w:val="both"/>
         <w:rPr>
           <w:rFonts w:ascii="Arial" w:eastAsia="Arial" w:hAnsi="Arial" w:cs="Arial"/>
           <w:b w:val="0"/>
@@ -3126,6 +3239,7 @@
     <w:p>
       <w:pPr>
         <w:ind w:left="1224"/>
+        <w:jc w:val="both"/>
         <w:rPr>
           <w:rFonts w:ascii="Arial" w:eastAsia="Arial" w:hAnsi="Arial" w:cs="Arial"/>
           <w:b/>
@@ -3141,6 +3255,7 @@
           <w:ilvl w:val="2"/>
           <w:numId w:val="6"/>
         </w:numPr>
+        <w:jc w:val="both"/>
         <w:rPr>
           <w:rFonts w:ascii="Arial" w:eastAsia="Arial" w:hAnsi="Arial" w:cs="Arial"/>
           <w:b w:val="0"/>
@@ -3162,6 +3277,7 @@
     <w:p>
       <w:pPr>
         <w:ind w:left="1224"/>
+        <w:jc w:val="both"/>
         <w:rPr>
           <w:rFonts w:ascii="Arial" w:eastAsia="Arial" w:hAnsi="Arial" w:cs="Arial"/>
           <w:b/>
@@ -3177,6 +3293,7 @@
           <w:ilvl w:val="2"/>
           <w:numId w:val="6"/>
         </w:numPr>
+        <w:jc w:val="both"/>
         <w:rPr>
           <w:rFonts w:ascii="Arial" w:eastAsia="Arial" w:hAnsi="Arial" w:cs="Arial"/>
           <w:b w:val="0"/>
@@ -3199,16 +3316,18 @@
     <w:p>
       <w:pPr>
         <w:ind w:left="360"/>
-        <w:rPr>
-          <w:rFonts w:ascii="Arial" w:eastAsia="Arial" w:hAnsi="Arial" w:cs="Arial"/>
-          <w:b/>
-          <w:sz w:val="24"/>
-          <w:szCs w:val="24"/>
-        </w:rPr>
-      </w:pPr>
-    </w:p>
-    <w:p>
-      <w:pPr>
+        <w:jc w:val="both"/>
+        <w:rPr>
+          <w:rFonts w:ascii="Arial" w:eastAsia="Arial" w:hAnsi="Arial" w:cs="Arial"/>
+          <w:b/>
+          <w:sz w:val="24"/>
+          <w:szCs w:val="24"/>
+        </w:rPr>
+      </w:pPr>
+    </w:p>
+    <w:p>
+      <w:pPr>
+        <w:jc w:val="both"/>
         <w:rPr>
           <w:rFonts w:ascii="Arial" w:eastAsia="Arial" w:hAnsi="Arial" w:cs="Arial"/>
           <w:b/>
@@ -3227,6 +3346,7 @@
           <w:between w:val="nil"/>
         </w:pBdr>
         <w:spacing w:after="0"/>
+        <w:jc w:val="both"/>
         <w:rPr>
           <w:rFonts w:ascii="Arial" w:eastAsia="Arial" w:hAnsi="Arial" w:cs="Arial"/>
           <w:b/>
@@ -3247,6 +3367,7 @@
         </w:pBdr>
         <w:spacing w:after="0"/>
         <w:ind w:left="720" w:hanging="720"/>
+        <w:jc w:val="both"/>
         <w:rPr>
           <w:rFonts w:ascii="Arial" w:eastAsia="Arial" w:hAnsi="Arial" w:cs="Arial"/>
           <w:b/>
@@ -3263,6 +3384,7 @@
           <w:ilvl w:val="0"/>
           <w:numId w:val="6"/>
         </w:numPr>
+        <w:jc w:val="both"/>
         <w:rPr>
           <w:rFonts w:ascii="Arial" w:eastAsia="Arial" w:hAnsi="Arial" w:cs="Arial"/>
           <w:b/>
@@ -3295,6 +3417,7 @@
         </w:pBdr>
         <w:spacing w:after="0"/>
         <w:ind w:left="360"/>
+        <w:jc w:val="both"/>
         <w:rPr>
           <w:rFonts w:ascii="Arial" w:eastAsia="Arial" w:hAnsi="Arial" w:cs="Arial"/>
           <w:b/>
@@ -3312,6 +3435,7 @@
           <w:ilvl w:val="1"/>
           <w:numId w:val="6"/>
         </w:numPr>
+        <w:jc w:val="both"/>
         <w:rPr>
           <w:rFonts w:ascii="Arial" w:eastAsia="Arial" w:hAnsi="Arial" w:cs="Arial"/>
           <w:b w:val="0"/>
@@ -3340,6 +3464,7 @@
           <w:between w:val="nil"/>
         </w:pBdr>
         <w:ind w:left="792"/>
+        <w:jc w:val="both"/>
         <w:rPr>
           <w:rFonts w:ascii="Arial" w:eastAsia="Arial" w:hAnsi="Arial" w:cs="Arial"/>
           <w:b/>
@@ -3355,6 +3480,7 @@
           <w:ilvl w:val="1"/>
           <w:numId w:val="6"/>
         </w:numPr>
+        <w:jc w:val="both"/>
         <w:rPr>
           <w:rFonts w:ascii="Arial" w:eastAsia="Arial" w:hAnsi="Arial" w:cs="Arial"/>
           <w:b w:val="0"/>
@@ -3382,6 +3508,7 @@
           <w:right w:val="nil"/>
           <w:between w:val="nil"/>
         </w:pBdr>
+        <w:jc w:val="both"/>
         <w:rPr>
           <w:rFonts w:ascii="Arial" w:eastAsia="Arial" w:hAnsi="Arial" w:cs="Arial"/>
           <w:b/>
@@ -3399,6 +3526,7 @@
           <w:right w:val="nil"/>
           <w:between w:val="nil"/>
         </w:pBdr>
+        <w:jc w:val="both"/>
         <w:rPr>
           <w:rFonts w:ascii="Arial" w:eastAsia="Arial" w:hAnsi="Arial" w:cs="Arial"/>
           <w:b/>
@@ -3421,6 +3549,7 @@
           <w:right w:val="nil"/>
           <w:between w:val="nil"/>
         </w:pBdr>
+        <w:jc w:val="both"/>
         <w:rPr>
           <w:rFonts w:ascii="Arial" w:eastAsia="Arial" w:hAnsi="Arial" w:cs="Arial"/>
           <w:b/>
@@ -3448,6 +3577,7 @@
           <w:between w:val="nil"/>
         </w:pBdr>
         <w:ind w:left="720" w:hanging="720"/>
+        <w:jc w:val="both"/>
         <w:rPr>
           <w:rFonts w:ascii="Arial" w:eastAsia="Arial" w:hAnsi="Arial" w:cs="Arial"/>
           <w:b/>
@@ -3466,6 +3596,7 @@
           <w:between w:val="nil"/>
         </w:pBdr>
         <w:ind w:left="720" w:hanging="720"/>
+        <w:jc w:val="both"/>
         <w:rPr>
           <w:rFonts w:ascii="Arial" w:eastAsia="Arial" w:hAnsi="Arial" w:cs="Arial"/>
           <w:b/>
@@ -3481,6 +3612,7 @@
           <w:ilvl w:val="0"/>
           <w:numId w:val="6"/>
         </w:numPr>
+        <w:jc w:val="both"/>
         <w:rPr>
           <w:rFonts w:ascii="Arial" w:eastAsia="Arial" w:hAnsi="Arial" w:cs="Arial"/>
           <w:b/>
@@ -3512,6 +3644,7 @@
           <w:between w:val="nil"/>
         </w:pBdr>
         <w:ind w:left="720" w:hanging="720"/>
+        <w:jc w:val="both"/>
         <w:rPr>
           <w:rFonts w:ascii="Arial" w:eastAsia="Arial" w:hAnsi="Arial" w:cs="Arial"/>
           <w:b/>
@@ -3530,6 +3663,7 @@
           <w:between w:val="nil"/>
         </w:pBdr>
         <w:ind w:left="720" w:hanging="720"/>
+        <w:jc w:val="both"/>
         <w:rPr>
           <w:rFonts w:ascii="Arial" w:eastAsia="Arial" w:hAnsi="Arial" w:cs="Arial"/>
           <w:b/>
@@ -3552,6 +3686,7 @@
           <w:right w:val="nil"/>
           <w:between w:val="nil"/>
         </w:pBdr>
+        <w:jc w:val="both"/>
         <w:outlineLvl w:val="0"/>
         <w:rPr>
           <w:rFonts w:ascii="Arial" w:eastAsia="Arial" w:hAnsi="Arial" w:cs="Arial"/>
@@ -3561,7 +3696,6 @@
         </w:rPr>
       </w:pPr>
       <w:bookmarkStart w:id="18" w:name="_Toc9503609"/>
-      <w:proofErr w:type="spellStart"/>
       <w:r>
         <w:rPr>
           <w:rFonts w:ascii="Arial" w:eastAsia="Arial" w:hAnsi="Arial" w:cs="Arial"/>
@@ -3572,7 +3706,6 @@
         <w:t>Sitografia</w:t>
       </w:r>
       <w:bookmarkEnd w:id="18"/>
-      <w:proofErr w:type="spellEnd"/>
     </w:p>
     <w:p>
       <w:pPr>
@@ -3584,6 +3717,7 @@
           <w:between w:val="nil"/>
         </w:pBdr>
         <w:ind w:left="720" w:hanging="720"/>
+        <w:jc w:val="both"/>
         <w:rPr>
           <w:rFonts w:ascii="Arial" w:eastAsia="Arial" w:hAnsi="Arial" w:cs="Arial"/>
           <w:b/>
@@ -3602,6 +3736,7 @@
           <w:between w:val="nil"/>
         </w:pBdr>
         <w:ind w:left="720" w:hanging="720"/>
+        <w:jc w:val="both"/>
         <w:rPr>
           <w:rFonts w:ascii="Arial" w:eastAsia="Arial" w:hAnsi="Arial" w:cs="Arial"/>
           <w:b/>
@@ -3620,6 +3755,7 @@
           <w:between w:val="nil"/>
         </w:pBdr>
         <w:ind w:left="720" w:hanging="720"/>
+        <w:jc w:val="both"/>
         <w:rPr>
           <w:rFonts w:ascii="Arial" w:eastAsia="Arial" w:hAnsi="Arial" w:cs="Arial"/>
           <w:b/>
@@ -3638,6 +3774,7 @@
           <w:between w:val="nil"/>
         </w:pBdr>
         <w:ind w:left="720" w:hanging="720"/>
+        <w:jc w:val="both"/>
         <w:rPr>
           <w:rFonts w:ascii="Arial" w:eastAsia="Arial" w:hAnsi="Arial" w:cs="Arial"/>
           <w:b/>
@@ -3656,24 +3793,7 @@
           <w:between w:val="nil"/>
         </w:pBdr>
         <w:ind w:left="720" w:hanging="720"/>
-        <w:rPr>
-          <w:rFonts w:ascii="Arial" w:eastAsia="Arial" w:hAnsi="Arial" w:cs="Arial"/>
-          <w:b/>
-          <w:sz w:val="24"/>
-          <w:szCs w:val="24"/>
-        </w:rPr>
-      </w:pPr>
-    </w:p>
-    <w:p>
-      <w:pPr>
-        <w:pBdr>
-          <w:top w:val="nil"/>
-          <w:left w:val="nil"/>
-          <w:bottom w:val="nil"/>
-          <w:right w:val="nil"/>
-          <w:between w:val="nil"/>
-        </w:pBdr>
-        <w:ind w:left="720" w:hanging="720"/>
+        <w:jc w:val="both"/>
         <w:rPr>
           <w:rFonts w:ascii="Arial" w:eastAsia="Arial" w:hAnsi="Arial" w:cs="Arial"/>
           <w:b/>
@@ -3693,8 +3813,8 @@
 </file>
 
 <file path=word/numbering.xml><?xml version="1.0" encoding="utf-8"?>
-<w:numbering xmlns:wpc="http://schemas.microsoft.com/office/word/2010/wordprocessingCanvas" xmlns:mc="http://schemas.openxmlformats.org/markup-compatibility/2006" xmlns:o="urn:schemas-microsoft-com:office:office" xmlns:r="http://schemas.openxmlformats.org/officeDocument/2006/relationships" xmlns:m="http://schemas.openxmlformats.org/officeDocument/2006/math" xmlns:v="urn:schemas-microsoft-com:vml" xmlns:wp14="http://schemas.microsoft.com/office/word/2010/wordprocessingDrawing" xmlns:wp="http://schemas.openxmlformats.org/drawingml/2006/wordprocessingDrawing" xmlns:w10="urn:schemas-microsoft-com:office:word" xmlns:w="http://schemas.openxmlformats.org/wordprocessingml/2006/main" xmlns:w14="http://schemas.microsoft.com/office/word/2010/wordml" xmlns:w15="http://schemas.microsoft.com/office/word/2012/wordml" xmlns:wpg="http://schemas.microsoft.com/office/word/2010/wordprocessingGroup" xmlns:wpi="http://schemas.microsoft.com/office/word/2010/wordprocessingInk" xmlns:wne="http://schemas.microsoft.com/office/word/2006/wordml" xmlns:wps="http://schemas.microsoft.com/office/word/2010/wordprocessingShape" mc:Ignorable="w14 w15 wp14">
-  <w:abstractNum w:abstractNumId="0">
+<w:numbering xmlns:wpc="http://schemas.microsoft.com/office/word/2010/wordprocessingCanvas" xmlns:cx="http://schemas.microsoft.com/office/drawing/2014/chartex" xmlns:cx1="http://schemas.microsoft.com/office/drawing/2015/9/8/chartex" xmlns:cx2="http://schemas.microsoft.com/office/drawing/2015/10/21/chartex" xmlns:cx3="http://schemas.microsoft.com/office/drawing/2016/5/9/chartex" xmlns:cx4="http://schemas.microsoft.com/office/drawing/2016/5/10/chartex" xmlns:cx5="http://schemas.microsoft.com/office/drawing/2016/5/11/chartex" xmlns:cx6="http://schemas.microsoft.com/office/drawing/2016/5/12/chartex" xmlns:cx7="http://schemas.microsoft.com/office/drawing/2016/5/13/chartex" xmlns:cx8="http://schemas.microsoft.com/office/drawing/2016/5/14/chartex" xmlns:mc="http://schemas.openxmlformats.org/markup-compatibility/2006" xmlns:aink="http://schemas.microsoft.com/office/drawing/2016/ink" xmlns:am3d="http://schemas.microsoft.com/office/drawing/2017/model3d" xmlns:o="urn:schemas-microsoft-com:office:office" xmlns:r="http://schemas.openxmlformats.org/officeDocument/2006/relationships" xmlns:m="http://schemas.openxmlformats.org/officeDocument/2006/math" xmlns:v="urn:schemas-microsoft-com:vml" xmlns:wp14="http://schemas.microsoft.com/office/word/2010/wordprocessingDrawing" xmlns:wp="http://schemas.openxmlformats.org/drawingml/2006/wordprocessingDrawing" xmlns:w10="urn:schemas-microsoft-com:office:word" xmlns:w="http://schemas.openxmlformats.org/wordprocessingml/2006/main" xmlns:w14="http://schemas.microsoft.com/office/word/2010/wordml" xmlns:w15="http://schemas.microsoft.com/office/word/2012/wordml" xmlns:w16cid="http://schemas.microsoft.com/office/word/2016/wordml/cid" xmlns:w16se="http://schemas.microsoft.com/office/word/2015/wordml/symex" xmlns:wpg="http://schemas.microsoft.com/office/word/2010/wordprocessingGroup" xmlns:wpi="http://schemas.microsoft.com/office/word/2010/wordprocessingInk" xmlns:wne="http://schemas.microsoft.com/office/word/2006/wordml" xmlns:wps="http://schemas.microsoft.com/office/word/2010/wordprocessingShape" mc:Ignorable="w14 w15 w16se w16cid wp14">
+  <w:abstractNum w:abstractNumId="0" w15:restartNumberingAfterBreak="0">
     <w:nsid w:val="13641C20"/>
     <w:multiLevelType w:val="hybridMultilevel"/>
     <w:tmpl w:val="5658FEB2"/>
@@ -3780,7 +3900,7 @@
       </w:pPr>
     </w:lvl>
   </w:abstractNum>
-  <w:abstractNum w:abstractNumId="1">
+  <w:abstractNum w:abstractNumId="1" w15:restartNumberingAfterBreak="0">
     <w:nsid w:val="15700F9D"/>
     <w:multiLevelType w:val="multilevel"/>
     <w:tmpl w:val="4AC83D82"/>
@@ -3893,7 +4013,7 @@
       </w:rPr>
     </w:lvl>
   </w:abstractNum>
-  <w:abstractNum w:abstractNumId="2">
+  <w:abstractNum w:abstractNumId="2" w15:restartNumberingAfterBreak="0">
     <w:nsid w:val="3EDD66E0"/>
     <w:multiLevelType w:val="hybridMultilevel"/>
     <w:tmpl w:val="F24871C8"/>
@@ -3979,7 +4099,7 @@
       </w:pPr>
     </w:lvl>
   </w:abstractNum>
-  <w:abstractNum w:abstractNumId="3">
+  <w:abstractNum w:abstractNumId="3" w15:restartNumberingAfterBreak="0">
     <w:nsid w:val="456564FD"/>
     <w:multiLevelType w:val="multilevel"/>
     <w:tmpl w:val="0422E808"/>
@@ -4103,7 +4223,7 @@
       </w:rPr>
     </w:lvl>
   </w:abstractNum>
-  <w:abstractNum w:abstractNumId="4">
+  <w:abstractNum w:abstractNumId="4" w15:restartNumberingAfterBreak="0">
     <w:nsid w:val="510C726B"/>
     <w:multiLevelType w:val="multilevel"/>
     <w:tmpl w:val="AB0A24F2"/>
@@ -4189,7 +4309,7 @@
       </w:pPr>
     </w:lvl>
   </w:abstractNum>
-  <w:abstractNum w:abstractNumId="5">
+  <w:abstractNum w:abstractNumId="5" w15:restartNumberingAfterBreak="0">
     <w:nsid w:val="78BC0DFE"/>
     <w:multiLevelType w:val="multilevel"/>
     <w:tmpl w:val="0B18EB32"/>
@@ -4324,7 +4444,7 @@
 </file>
 
 <file path=word/styles.xml><?xml version="1.0" encoding="utf-8"?>
-<w:styles xmlns:mc="http://schemas.openxmlformats.org/markup-compatibility/2006" xmlns:r="http://schemas.openxmlformats.org/officeDocument/2006/relationships" xmlns:w="http://schemas.openxmlformats.org/wordprocessingml/2006/main" xmlns:w14="http://schemas.microsoft.com/office/word/2010/wordml" xmlns:w15="http://schemas.microsoft.com/office/word/2012/wordml" mc:Ignorable="w14 w15">
+<w:styles xmlns:mc="http://schemas.openxmlformats.org/markup-compatibility/2006" xmlns:r="http://schemas.openxmlformats.org/officeDocument/2006/relationships" xmlns:w="http://schemas.openxmlformats.org/wordprocessingml/2006/main" xmlns:w14="http://schemas.microsoft.com/office/word/2010/wordml" xmlns:w15="http://schemas.microsoft.com/office/word/2012/wordml" xmlns:w16cid="http://schemas.microsoft.com/office/word/2016/wordml/cid" xmlns:w16se="http://schemas.microsoft.com/office/word/2015/wordml/symex" mc:Ignorable="w14 w15 w16se w16cid">
   <w:docDefaults>
     <w:rPrDefault>
       <w:rPr>
@@ -4340,7 +4460,7 @@
       </w:pPr>
     </w:pPrDefault>
   </w:docDefaults>
-  <w:latentStyles w:defLockedState="0" w:defUIPriority="99" w:defSemiHidden="0" w:defUnhideWhenUsed="0" w:defQFormat="0" w:count="371">
+  <w:latentStyles w:defLockedState="0" w:defUIPriority="99" w:defSemiHidden="0" w:defUnhideWhenUsed="0" w:defQFormat="0" w:count="376">
     <w:lsdException w:name="Normal" w:uiPriority="0" w:qFormat="1"/>
     <w:lsdException w:name="heading 1" w:uiPriority="9" w:qFormat="1"/>
     <w:lsdException w:name="heading 2" w:semiHidden="1" w:uiPriority="9" w:unhideWhenUsed="1" w:qFormat="1"/>
@@ -4712,6 +4832,11 @@
     <w:lsdException w:name="List Table 5 Dark Accent 6" w:uiPriority="50"/>
     <w:lsdException w:name="List Table 6 Colorful Accent 6" w:uiPriority="51"/>
     <w:lsdException w:name="List Table 7 Colorful Accent 6" w:uiPriority="52"/>
+    <w:lsdException w:name="Mention" w:semiHidden="1" w:unhideWhenUsed="1"/>
+    <w:lsdException w:name="Smart Hyperlink" w:semiHidden="1" w:unhideWhenUsed="1"/>
+    <w:lsdException w:name="Hashtag" w:semiHidden="1" w:unhideWhenUsed="1"/>
+    <w:lsdException w:name="Unresolved Mention" w:semiHidden="1" w:unhideWhenUsed="1"/>
+    <w:lsdException w:name="Smart Link" w:semiHidden="1" w:unhideWhenUsed="1"/>
   </w:latentStyles>
   <w:style w:type="paragraph" w:default="1" w:styleId="Normal">
     <w:name w:val="Normal"/>
@@ -5268,7 +5393,7 @@
 </file>
 
 <file path=customXml/itemProps1.xml><?xml version="1.0" encoding="utf-8"?>
-<ds:datastoreItem xmlns:ds="http://schemas.openxmlformats.org/officeDocument/2006/customXml" ds:itemID="{FE4E6A1C-A95D-4D2E-A5FB-8623729147A1}">
+<ds:datastoreItem xmlns:ds="http://schemas.openxmlformats.org/officeDocument/2006/customXml" ds:itemID="{3DA6C5C8-0593-4040-A4F4-1455690C9686}">
   <ds:schemaRefs>
     <ds:schemaRef ds:uri="http://schemas.openxmlformats.org/officeDocument/2006/bibliography"/>
   </ds:schemaRefs>

</xml_diff>

<commit_message>
Agora as telas estão normais
</commit_message>
<xml_diff>
--- a/BD2A3.docx
+++ b/BD2A3.docx
@@ -1,13 +1,12 @@
 
 <file path=word/document.xml><?xml version="1.0" encoding="utf-8"?>
-<w:document xmlns:wpc="http://schemas.microsoft.com/office/word/2010/wordprocessingCanvas" xmlns:cx="http://schemas.microsoft.com/office/drawing/2014/chartex" xmlns:cx1="http://schemas.microsoft.com/office/drawing/2015/9/8/chartex" xmlns:cx2="http://schemas.microsoft.com/office/drawing/2015/10/21/chartex" xmlns:cx3="http://schemas.microsoft.com/office/drawing/2016/5/9/chartex" xmlns:cx4="http://schemas.microsoft.com/office/drawing/2016/5/10/chartex" xmlns:cx5="http://schemas.microsoft.com/office/drawing/2016/5/11/chartex" xmlns:cx6="http://schemas.microsoft.com/office/drawing/2016/5/12/chartex" xmlns:cx7="http://schemas.microsoft.com/office/drawing/2016/5/13/chartex" xmlns:cx8="http://schemas.microsoft.com/office/drawing/2016/5/14/chartex" xmlns:mc="http://schemas.openxmlformats.org/markup-compatibility/2006" xmlns:aink="http://schemas.microsoft.com/office/drawing/2016/ink" xmlns:am3d="http://schemas.microsoft.com/office/drawing/2017/model3d" xmlns:o="urn:schemas-microsoft-com:office:office" xmlns:r="http://schemas.openxmlformats.org/officeDocument/2006/relationships" xmlns:m="http://schemas.openxmlformats.org/officeDocument/2006/math" xmlns:v="urn:schemas-microsoft-com:vml" xmlns:wp14="http://schemas.microsoft.com/office/word/2010/wordprocessingDrawing" xmlns:wp="http://schemas.openxmlformats.org/drawingml/2006/wordprocessingDrawing" xmlns:w10="urn:schemas-microsoft-com:office:word" xmlns:w="http://schemas.openxmlformats.org/wordprocessingml/2006/main" xmlns:w14="http://schemas.microsoft.com/office/word/2010/wordml" xmlns:w15="http://schemas.microsoft.com/office/word/2012/wordml" xmlns:w16cid="http://schemas.microsoft.com/office/word/2016/wordml/cid" xmlns:w16se="http://schemas.microsoft.com/office/word/2015/wordml/symex" xmlns:wpg="http://schemas.microsoft.com/office/word/2010/wordprocessingGroup" xmlns:wpi="http://schemas.microsoft.com/office/word/2010/wordprocessingInk" xmlns:wne="http://schemas.microsoft.com/office/word/2006/wordml" xmlns:wps="http://schemas.microsoft.com/office/word/2010/wordprocessingShape" mc:Ignorable="w14 w15 w16se w16cid wp14">
+<w:document xmlns:wpc="http://schemas.microsoft.com/office/word/2010/wordprocessingCanvas" xmlns:mc="http://schemas.openxmlformats.org/markup-compatibility/2006" xmlns:o="urn:schemas-microsoft-com:office:office" xmlns:r="http://schemas.openxmlformats.org/officeDocument/2006/relationships" xmlns:m="http://schemas.openxmlformats.org/officeDocument/2006/math" xmlns:v="urn:schemas-microsoft-com:vml" xmlns:wp14="http://schemas.microsoft.com/office/word/2010/wordprocessingDrawing" xmlns:wp="http://schemas.openxmlformats.org/drawingml/2006/wordprocessingDrawing" xmlns:w10="urn:schemas-microsoft-com:office:word" xmlns:w="http://schemas.openxmlformats.org/wordprocessingml/2006/main" xmlns:w14="http://schemas.microsoft.com/office/word/2010/wordml" xmlns:w15="http://schemas.microsoft.com/office/word/2012/wordml" xmlns:wpg="http://schemas.microsoft.com/office/word/2010/wordprocessingGroup" xmlns:wpi="http://schemas.microsoft.com/office/word/2010/wordprocessingInk" xmlns:wne="http://schemas.microsoft.com/office/word/2006/wordml" xmlns:wps="http://schemas.microsoft.com/office/word/2010/wordprocessingShape" mc:Ignorable="w14 w15 wp14">
   <w:body>
     <w:p>
       <w:pPr>
         <w:spacing w:line="360" w:lineRule="auto"/>
         <w:jc w:val="center"/>
       </w:pPr>
-      <w:bookmarkStart w:id="0" w:name="_GoBack"/>
       <w:r>
         <w:rPr>
           <w:noProof/>
@@ -296,7 +295,6 @@
         <w:t>2019</w:t>
       </w:r>
     </w:p>
-    <w:bookmarkEnd w:id="0"/>
     <w:p>
       <w:pPr>
         <w:jc w:val="both"/>
@@ -2230,7 +2228,7 @@
           <w:szCs w:val="24"/>
         </w:rPr>
       </w:pPr>
-      <w:bookmarkStart w:id="1" w:name="_Toc9503595"/>
+      <w:bookmarkStart w:id="0" w:name="_Toc9503595"/>
       <w:r>
         <w:rPr>
           <w:rFonts w:ascii="Arial" w:eastAsia="Arial" w:hAnsi="Arial" w:cs="Arial"/>
@@ -2242,7 +2240,7 @@
         <w:lastRenderedPageBreak/>
         <w:t>Introdução</w:t>
       </w:r>
-      <w:bookmarkEnd w:id="1"/>
+      <w:bookmarkEnd w:id="0"/>
     </w:p>
     <w:p>
       <w:pPr>
@@ -2703,7 +2701,7 @@
           <w:szCs w:val="24"/>
         </w:rPr>
       </w:pPr>
-      <w:bookmarkStart w:id="2" w:name="_Toc9503596"/>
+      <w:bookmarkStart w:id="1" w:name="_Toc9503596"/>
       <w:r>
         <w:rPr>
           <w:rFonts w:ascii="Arial" w:eastAsia="Arial" w:hAnsi="Arial" w:cs="Arial"/>
@@ -2715,7 +2713,7 @@
         <w:lastRenderedPageBreak/>
         <w:t>Tecnologias</w:t>
       </w:r>
-      <w:bookmarkEnd w:id="2"/>
+      <w:bookmarkEnd w:id="1"/>
     </w:p>
     <w:p>
       <w:pPr>
@@ -2751,7 +2749,7 @@
           <w:szCs w:val="24"/>
         </w:rPr>
       </w:pPr>
-      <w:bookmarkStart w:id="3" w:name="_Toc9503597"/>
+      <w:bookmarkStart w:id="2" w:name="_Toc9503597"/>
       <w:r>
         <w:rPr>
           <w:rFonts w:ascii="Arial" w:eastAsia="Arial" w:hAnsi="Arial" w:cs="Arial"/>
@@ -2761,20 +2759,20 @@
         </w:rPr>
         <w:t>Banco de Dados não relacional (NoSQL/Orientado a Documento)</w:t>
       </w:r>
+      <w:bookmarkEnd w:id="2"/>
+    </w:p>
+    <w:p>
+      <w:pPr>
+        <w:ind w:left="1309" w:firstLine="851"/>
+        <w:jc w:val="both"/>
+        <w:rPr>
+          <w:rFonts w:ascii="Arial" w:eastAsia="Arial" w:hAnsi="Arial" w:cs="Arial"/>
+          <w:sz w:val="24"/>
+          <w:szCs w:val="24"/>
+        </w:rPr>
+      </w:pPr>
+      <w:bookmarkStart w:id="3" w:name="_3znysh7" w:colFirst="0" w:colLast="0"/>
       <w:bookmarkEnd w:id="3"/>
-    </w:p>
-    <w:p>
-      <w:pPr>
-        <w:ind w:left="1309" w:firstLine="851"/>
-        <w:jc w:val="both"/>
-        <w:rPr>
-          <w:rFonts w:ascii="Arial" w:eastAsia="Arial" w:hAnsi="Arial" w:cs="Arial"/>
-          <w:sz w:val="24"/>
-          <w:szCs w:val="24"/>
-        </w:rPr>
-      </w:pPr>
-      <w:bookmarkStart w:id="4" w:name="_3znysh7" w:colFirst="0" w:colLast="0"/>
-      <w:bookmarkEnd w:id="4"/>
       <w:r>
         <w:rPr>
           <w:rFonts w:ascii="Arial" w:eastAsia="Arial" w:hAnsi="Arial" w:cs="Arial"/>
@@ -2869,7 +2867,7 @@
           <w:szCs w:val="24"/>
         </w:rPr>
       </w:pPr>
-      <w:bookmarkStart w:id="5" w:name="_Toc9503598"/>
+      <w:bookmarkStart w:id="4" w:name="_Toc9503598"/>
       <w:r>
         <w:rPr>
           <w:rFonts w:ascii="Arial" w:eastAsia="Arial" w:hAnsi="Arial" w:cs="Arial"/>
@@ -2937,7 +2935,7 @@
         </w:rPr>
         <w:t>)</w:t>
       </w:r>
-      <w:bookmarkEnd w:id="5"/>
+      <w:bookmarkEnd w:id="4"/>
     </w:p>
     <w:p>
       <w:pPr>
@@ -2987,7 +2985,7 @@
           <w:szCs w:val="24"/>
         </w:rPr>
       </w:pPr>
-      <w:bookmarkStart w:id="6" w:name="_Toc9503599"/>
+      <w:bookmarkStart w:id="5" w:name="_Toc9503599"/>
       <w:r>
         <w:rPr>
           <w:rFonts w:ascii="Arial" w:eastAsia="Arial" w:hAnsi="Arial" w:cs="Arial"/>
@@ -3017,7 +3015,7 @@
         </w:rPr>
         <w:t xml:space="preserve"> e Site - PHP)</w:t>
       </w:r>
-      <w:bookmarkEnd w:id="6"/>
+      <w:bookmarkEnd w:id="5"/>
     </w:p>
     <w:p>
       <w:pPr>
@@ -3087,13 +3085,12 @@
         <w:jc w:val="both"/>
         <w:rPr>
           <w:rFonts w:ascii="Arial" w:eastAsia="Arial" w:hAnsi="Arial" w:cs="Arial"/>
-          <w:b w:val="0"/>
           <w:color w:val="000000"/>
           <w:sz w:val="24"/>
           <w:szCs w:val="24"/>
         </w:rPr>
       </w:pPr>
-      <w:bookmarkStart w:id="7" w:name="_Toc9503600"/>
+      <w:bookmarkStart w:id="6" w:name="_Toc9503600"/>
       <w:r>
         <w:rPr>
           <w:rFonts w:ascii="Arial" w:eastAsia="Arial" w:hAnsi="Arial" w:cs="Arial"/>
@@ -3123,6 +3120,26 @@
         </w:rPr>
         <w:t>”</w:t>
       </w:r>
+      <w:bookmarkEnd w:id="6"/>
+    </w:p>
+    <w:p>
+      <w:pPr>
+        <w:ind w:left="2268"/>
+        <w:rPr>
+          <w:rFonts w:ascii="Arial" w:hAnsi="Arial" w:cs="Arial"/>
+          <w:sz w:val="24"/>
+          <w:szCs w:val="24"/>
+        </w:rPr>
+      </w:pPr>
+      <w:r>
+        <w:rPr>
+          <w:rFonts w:ascii="Arial" w:hAnsi="Arial" w:cs="Arial"/>
+          <w:sz w:val="24"/>
+          <w:szCs w:val="24"/>
+        </w:rPr>
+        <w:t xml:space="preserve">O site </w:t>
+      </w:r>
+      <w:bookmarkStart w:id="7" w:name="_GoBack"/>
       <w:bookmarkEnd w:id="7"/>
     </w:p>
     <w:p>
@@ -3155,25 +3172,6 @@
     </w:p>
     <w:p>
       <w:pPr>
-        <w:pBdr>
-          <w:top w:val="nil"/>
-          <w:left w:val="nil"/>
-          <w:bottom w:val="nil"/>
-          <w:right w:val="nil"/>
-          <w:between w:val="nil"/>
-        </w:pBdr>
-        <w:ind w:left="792"/>
-        <w:jc w:val="both"/>
-        <w:rPr>
-          <w:rFonts w:ascii="Arial" w:eastAsia="Arial" w:hAnsi="Arial" w:cs="Arial"/>
-          <w:b/>
-          <w:sz w:val="24"/>
-          <w:szCs w:val="24"/>
-        </w:rPr>
-      </w:pPr>
-    </w:p>
-    <w:p>
-      <w:pPr>
         <w:pStyle w:val="Ttulo3"/>
         <w:numPr>
           <w:ilvl w:val="2"/>
@@ -3200,15 +3198,139 @@
     </w:p>
     <w:p>
       <w:pPr>
-        <w:ind w:left="1224"/>
-        <w:jc w:val="both"/>
-        <w:rPr>
-          <w:rFonts w:ascii="Arial" w:eastAsia="Arial" w:hAnsi="Arial" w:cs="Arial"/>
-          <w:b/>
-          <w:sz w:val="24"/>
-          <w:szCs w:val="24"/>
-        </w:rPr>
-      </w:pPr>
+        <w:ind w:left="1276" w:firstLine="884"/>
+        <w:jc w:val="both"/>
+        <w:rPr>
+          <w:rFonts w:ascii="Arial" w:eastAsia="Arial" w:hAnsi="Arial" w:cs="Arial"/>
+          <w:sz w:val="24"/>
+          <w:szCs w:val="24"/>
+        </w:rPr>
+      </w:pPr>
+      <w:r>
+        <w:rPr>
+          <w:rFonts w:ascii="Arial" w:eastAsia="Arial" w:hAnsi="Arial" w:cs="Arial"/>
+          <w:sz w:val="24"/>
+          <w:szCs w:val="24"/>
+        </w:rPr>
+        <w:t xml:space="preserve">A página inicial tem como objetivo </w:t>
+      </w:r>
+      <w:r>
+        <w:rPr>
+          <w:rFonts w:ascii="Arial" w:eastAsia="Arial" w:hAnsi="Arial" w:cs="Arial"/>
+          <w:sz w:val="24"/>
+          <w:szCs w:val="24"/>
+        </w:rPr>
+        <w:t>fazer a</w:t>
+      </w:r>
+      <w:r>
+        <w:rPr>
+          <w:rFonts w:ascii="Arial" w:eastAsia="Arial" w:hAnsi="Arial" w:cs="Arial"/>
+          <w:sz w:val="24"/>
+          <w:szCs w:val="24"/>
+        </w:rPr>
+        <w:t xml:space="preserve"> pesquisa do usuário </w:t>
+      </w:r>
+      <w:r>
+        <w:rPr>
+          <w:rFonts w:ascii="Arial" w:eastAsia="Arial" w:hAnsi="Arial" w:cs="Arial"/>
+          <w:sz w:val="24"/>
+          <w:szCs w:val="24"/>
+        </w:rPr>
+        <w:t>sobre os processos, podendo usar filtros</w:t>
+      </w:r>
+      <w:r>
+        <w:rPr>
+          <w:rFonts w:ascii="Arial" w:eastAsia="Arial" w:hAnsi="Arial" w:cs="Arial"/>
+          <w:sz w:val="24"/>
+          <w:szCs w:val="24"/>
+        </w:rPr>
+        <w:t xml:space="preserve"> (</w:t>
+      </w:r>
+      <w:r>
+        <w:rPr>
+          <w:rFonts w:ascii="Arial" w:eastAsia="Arial" w:hAnsi="Arial" w:cs="Arial"/>
+          <w:sz w:val="24"/>
+          <w:szCs w:val="24"/>
+        </w:rPr>
+        <w:t>nome da pessoa, código do processo ou empresa envolvida</w:t>
+      </w:r>
+      <w:r>
+        <w:rPr>
+          <w:rFonts w:ascii="Arial" w:eastAsia="Arial" w:hAnsi="Arial" w:cs="Arial"/>
+          <w:sz w:val="24"/>
+          <w:szCs w:val="24"/>
+        </w:rPr>
+        <w:t>)</w:t>
+      </w:r>
+      <w:r>
+        <w:rPr>
+          <w:rFonts w:ascii="Arial" w:eastAsia="Arial" w:hAnsi="Arial" w:cs="Arial"/>
+          <w:sz w:val="24"/>
+          <w:szCs w:val="24"/>
+        </w:rPr>
+        <w:t xml:space="preserve"> para maior facilidade na pesq</w:t>
+      </w:r>
+      <w:r>
+        <w:rPr>
+          <w:rFonts w:ascii="Arial" w:eastAsia="Arial" w:hAnsi="Arial" w:cs="Arial"/>
+          <w:sz w:val="24"/>
+          <w:szCs w:val="24"/>
+        </w:rPr>
+        <w:t>uisa e especificar o que será procurado no banco de dados.</w:t>
+      </w:r>
+    </w:p>
+    <w:p>
+      <w:pPr>
+        <w:ind w:left="2160"/>
+        <w:jc w:val="both"/>
+        <w:rPr>
+          <w:rFonts w:ascii="Arial" w:eastAsia="Arial" w:hAnsi="Arial" w:cs="Arial"/>
+          <w:b/>
+          <w:sz w:val="24"/>
+          <w:szCs w:val="24"/>
+        </w:rPr>
+      </w:pPr>
+      <w:r>
+        <w:rPr>
+          <w:noProof/>
+        </w:rPr>
+        <w:lastRenderedPageBreak/>
+        <w:drawing>
+          <wp:inline distT="0" distB="0" distL="0" distR="0" wp14:anchorId="623D882F" wp14:editId="1838C372">
+            <wp:extent cx="2905125" cy="2234712"/>
+            <wp:effectExtent l="0" t="0" r="0" b="0"/>
+            <wp:docPr id="2" name="Imagem 2"/>
+            <wp:cNvGraphicFramePr>
+              <a:graphicFrameLocks xmlns:a="http://schemas.openxmlformats.org/drawingml/2006/main" noChangeAspect="1"/>
+            </wp:cNvGraphicFramePr>
+            <a:graphic xmlns:a="http://schemas.openxmlformats.org/drawingml/2006/main">
+              <a:graphicData uri="http://schemas.openxmlformats.org/drawingml/2006/picture">
+                <pic:pic xmlns:pic="http://schemas.openxmlformats.org/drawingml/2006/picture">
+                  <pic:nvPicPr>
+                    <pic:cNvPr id="1" name=""/>
+                    <pic:cNvPicPr/>
+                  </pic:nvPicPr>
+                  <pic:blipFill>
+                    <a:blip r:embed="rId7"/>
+                    <a:stretch>
+                      <a:fillRect/>
+                    </a:stretch>
+                  </pic:blipFill>
+                  <pic:spPr>
+                    <a:xfrm>
+                      <a:off x="0" y="0"/>
+                      <a:ext cx="2905589" cy="2235069"/>
+                    </a:xfrm>
+                    <a:prstGeom prst="rect">
+                      <a:avLst/>
+                    </a:prstGeom>
+                  </pic:spPr>
+                </pic:pic>
+              </a:graphicData>
+            </a:graphic>
+          </wp:inline>
+        </w:drawing>
+      </w:r>
     </w:p>
     <w:p>
       <w:pPr>
@@ -3250,6 +3372,58 @@
     </w:p>
     <w:p>
       <w:pPr>
+        <w:ind w:left="1224"/>
+        <w:jc w:val="both"/>
+        <w:rPr>
+          <w:rFonts w:ascii="Arial" w:eastAsia="Arial" w:hAnsi="Arial" w:cs="Arial"/>
+          <w:b/>
+          <w:sz w:val="24"/>
+          <w:szCs w:val="24"/>
+        </w:rPr>
+      </w:pPr>
+      <w:r>
+        <w:rPr>
+          <w:noProof/>
+        </w:rPr>
+        <w:drawing>
+          <wp:inline distT="0" distB="0" distL="0" distR="0" wp14:anchorId="0E4C1E98" wp14:editId="73A546B8">
+            <wp:extent cx="3171825" cy="2388377"/>
+            <wp:effectExtent l="0" t="0" r="0" b="0"/>
+            <wp:docPr id="3" name="Imagem 3"/>
+            <wp:cNvGraphicFramePr>
+              <a:graphicFrameLocks xmlns:a="http://schemas.openxmlformats.org/drawingml/2006/main" noChangeAspect="1"/>
+            </wp:cNvGraphicFramePr>
+            <a:graphic xmlns:a="http://schemas.openxmlformats.org/drawingml/2006/main">
+              <a:graphicData uri="http://schemas.openxmlformats.org/drawingml/2006/picture">
+                <pic:pic xmlns:pic="http://schemas.openxmlformats.org/drawingml/2006/picture">
+                  <pic:nvPicPr>
+                    <pic:cNvPr id="1" name=""/>
+                    <pic:cNvPicPr/>
+                  </pic:nvPicPr>
+                  <pic:blipFill>
+                    <a:blip r:embed="rId8"/>
+                    <a:stretch>
+                      <a:fillRect/>
+                    </a:stretch>
+                  </pic:blipFill>
+                  <pic:spPr>
+                    <a:xfrm>
+                      <a:off x="0" y="0"/>
+                      <a:ext cx="3174930" cy="2390715"/>
+                    </a:xfrm>
+                    <a:prstGeom prst="rect">
+                      <a:avLst/>
+                    </a:prstGeom>
+                  </pic:spPr>
+                </pic:pic>
+              </a:graphicData>
+            </a:graphic>
+          </wp:inline>
+        </w:drawing>
+      </w:r>
+    </w:p>
+    <w:p>
+      <w:pPr>
         <w:pStyle w:val="Ttulo3"/>
         <w:numPr>
           <w:ilvl w:val="2"/>
@@ -3308,7 +3482,6 @@
           <w:sz w:val="24"/>
           <w:szCs w:val="24"/>
         </w:rPr>
-        <w:lastRenderedPageBreak/>
         <w:t>Mostrar o processo</w:t>
       </w:r>
       <w:bookmarkEnd w:id="12"/>
@@ -3495,6 +3668,7 @@
           <w:sz w:val="24"/>
           <w:szCs w:val="24"/>
         </w:rPr>
+        <w:lastRenderedPageBreak/>
         <w:t>Acompanhamento do processo judicial no site</w:t>
       </w:r>
       <w:bookmarkEnd w:id="16"/>
@@ -3813,8 +3987,8 @@
 </file>
 
 <file path=word/numbering.xml><?xml version="1.0" encoding="utf-8"?>
-<w:numbering xmlns:wpc="http://schemas.microsoft.com/office/word/2010/wordprocessingCanvas" xmlns:cx="http://schemas.microsoft.com/office/drawing/2014/chartex" xmlns:cx1="http://schemas.microsoft.com/office/drawing/2015/9/8/chartex" xmlns:cx2="http://schemas.microsoft.com/office/drawing/2015/10/21/chartex" xmlns:cx3="http://schemas.microsoft.com/office/drawing/2016/5/9/chartex" xmlns:cx4="http://schemas.microsoft.com/office/drawing/2016/5/10/chartex" xmlns:cx5="http://schemas.microsoft.com/office/drawing/2016/5/11/chartex" xmlns:cx6="http://schemas.microsoft.com/office/drawing/2016/5/12/chartex" xmlns:cx7="http://schemas.microsoft.com/office/drawing/2016/5/13/chartex" xmlns:cx8="http://schemas.microsoft.com/office/drawing/2016/5/14/chartex" xmlns:mc="http://schemas.openxmlformats.org/markup-compatibility/2006" xmlns:aink="http://schemas.microsoft.com/office/drawing/2016/ink" xmlns:am3d="http://schemas.microsoft.com/office/drawing/2017/model3d" xmlns:o="urn:schemas-microsoft-com:office:office" xmlns:r="http://schemas.openxmlformats.org/officeDocument/2006/relationships" xmlns:m="http://schemas.openxmlformats.org/officeDocument/2006/math" xmlns:v="urn:schemas-microsoft-com:vml" xmlns:wp14="http://schemas.microsoft.com/office/word/2010/wordprocessingDrawing" xmlns:wp="http://schemas.openxmlformats.org/drawingml/2006/wordprocessingDrawing" xmlns:w10="urn:schemas-microsoft-com:office:word" xmlns:w="http://schemas.openxmlformats.org/wordprocessingml/2006/main" xmlns:w14="http://schemas.microsoft.com/office/word/2010/wordml" xmlns:w15="http://schemas.microsoft.com/office/word/2012/wordml" xmlns:w16cid="http://schemas.microsoft.com/office/word/2016/wordml/cid" xmlns:w16se="http://schemas.microsoft.com/office/word/2015/wordml/symex" xmlns:wpg="http://schemas.microsoft.com/office/word/2010/wordprocessingGroup" xmlns:wpi="http://schemas.microsoft.com/office/word/2010/wordprocessingInk" xmlns:wne="http://schemas.microsoft.com/office/word/2006/wordml" xmlns:wps="http://schemas.microsoft.com/office/word/2010/wordprocessingShape" mc:Ignorable="w14 w15 w16se w16cid wp14">
-  <w:abstractNum w:abstractNumId="0" w15:restartNumberingAfterBreak="0">
+<w:numbering xmlns:wpc="http://schemas.microsoft.com/office/word/2010/wordprocessingCanvas" xmlns:mc="http://schemas.openxmlformats.org/markup-compatibility/2006" xmlns:o="urn:schemas-microsoft-com:office:office" xmlns:r="http://schemas.openxmlformats.org/officeDocument/2006/relationships" xmlns:m="http://schemas.openxmlformats.org/officeDocument/2006/math" xmlns:v="urn:schemas-microsoft-com:vml" xmlns:wp14="http://schemas.microsoft.com/office/word/2010/wordprocessingDrawing" xmlns:wp="http://schemas.openxmlformats.org/drawingml/2006/wordprocessingDrawing" xmlns:w10="urn:schemas-microsoft-com:office:word" xmlns:w="http://schemas.openxmlformats.org/wordprocessingml/2006/main" xmlns:w14="http://schemas.microsoft.com/office/word/2010/wordml" xmlns:w15="http://schemas.microsoft.com/office/word/2012/wordml" xmlns:wpg="http://schemas.microsoft.com/office/word/2010/wordprocessingGroup" xmlns:wpi="http://schemas.microsoft.com/office/word/2010/wordprocessingInk" xmlns:wne="http://schemas.microsoft.com/office/word/2006/wordml" xmlns:wps="http://schemas.microsoft.com/office/word/2010/wordprocessingShape" mc:Ignorable="w14 w15 wp14">
+  <w:abstractNum w:abstractNumId="0">
     <w:nsid w:val="13641C20"/>
     <w:multiLevelType w:val="hybridMultilevel"/>
     <w:tmpl w:val="5658FEB2"/>
@@ -3900,7 +4074,7 @@
       </w:pPr>
     </w:lvl>
   </w:abstractNum>
-  <w:abstractNum w:abstractNumId="1" w15:restartNumberingAfterBreak="0">
+  <w:abstractNum w:abstractNumId="1">
     <w:nsid w:val="15700F9D"/>
     <w:multiLevelType w:val="multilevel"/>
     <w:tmpl w:val="4AC83D82"/>
@@ -4013,7 +4187,7 @@
       </w:rPr>
     </w:lvl>
   </w:abstractNum>
-  <w:abstractNum w:abstractNumId="2" w15:restartNumberingAfterBreak="0">
+  <w:abstractNum w:abstractNumId="2">
     <w:nsid w:val="3EDD66E0"/>
     <w:multiLevelType w:val="hybridMultilevel"/>
     <w:tmpl w:val="F24871C8"/>
@@ -4099,7 +4273,7 @@
       </w:pPr>
     </w:lvl>
   </w:abstractNum>
-  <w:abstractNum w:abstractNumId="3" w15:restartNumberingAfterBreak="0">
+  <w:abstractNum w:abstractNumId="3">
     <w:nsid w:val="456564FD"/>
     <w:multiLevelType w:val="multilevel"/>
     <w:tmpl w:val="0422E808"/>
@@ -4223,7 +4397,7 @@
       </w:rPr>
     </w:lvl>
   </w:abstractNum>
-  <w:abstractNum w:abstractNumId="4" w15:restartNumberingAfterBreak="0">
+  <w:abstractNum w:abstractNumId="4">
     <w:nsid w:val="510C726B"/>
     <w:multiLevelType w:val="multilevel"/>
     <w:tmpl w:val="AB0A24F2"/>
@@ -4309,7 +4483,7 @@
       </w:pPr>
     </w:lvl>
   </w:abstractNum>
-  <w:abstractNum w:abstractNumId="5" w15:restartNumberingAfterBreak="0">
+  <w:abstractNum w:abstractNumId="5">
     <w:nsid w:val="78BC0DFE"/>
     <w:multiLevelType w:val="multilevel"/>
     <w:tmpl w:val="0B18EB32"/>
@@ -4444,7 +4618,7 @@
 </file>
 
 <file path=word/styles.xml><?xml version="1.0" encoding="utf-8"?>
-<w:styles xmlns:mc="http://schemas.openxmlformats.org/markup-compatibility/2006" xmlns:r="http://schemas.openxmlformats.org/officeDocument/2006/relationships" xmlns:w="http://schemas.openxmlformats.org/wordprocessingml/2006/main" xmlns:w14="http://schemas.microsoft.com/office/word/2010/wordml" xmlns:w15="http://schemas.microsoft.com/office/word/2012/wordml" xmlns:w16cid="http://schemas.microsoft.com/office/word/2016/wordml/cid" xmlns:w16se="http://schemas.microsoft.com/office/word/2015/wordml/symex" mc:Ignorable="w14 w15 w16se w16cid">
+<w:styles xmlns:mc="http://schemas.openxmlformats.org/markup-compatibility/2006" xmlns:r="http://schemas.openxmlformats.org/officeDocument/2006/relationships" xmlns:w="http://schemas.openxmlformats.org/wordprocessingml/2006/main" xmlns:w14="http://schemas.microsoft.com/office/word/2010/wordml" xmlns:w15="http://schemas.microsoft.com/office/word/2012/wordml" mc:Ignorable="w14 w15">
   <w:docDefaults>
     <w:rPrDefault>
       <w:rPr>
@@ -4460,7 +4634,7 @@
       </w:pPr>
     </w:pPrDefault>
   </w:docDefaults>
-  <w:latentStyles w:defLockedState="0" w:defUIPriority="99" w:defSemiHidden="0" w:defUnhideWhenUsed="0" w:defQFormat="0" w:count="376">
+  <w:latentStyles w:defLockedState="0" w:defUIPriority="99" w:defSemiHidden="0" w:defUnhideWhenUsed="0" w:defQFormat="0" w:count="371">
     <w:lsdException w:name="Normal" w:uiPriority="0" w:qFormat="1"/>
     <w:lsdException w:name="heading 1" w:uiPriority="9" w:qFormat="1"/>
     <w:lsdException w:name="heading 2" w:semiHidden="1" w:uiPriority="9" w:unhideWhenUsed="1" w:qFormat="1"/>
@@ -4832,11 +5006,6 @@
     <w:lsdException w:name="List Table 5 Dark Accent 6" w:uiPriority="50"/>
     <w:lsdException w:name="List Table 6 Colorful Accent 6" w:uiPriority="51"/>
     <w:lsdException w:name="List Table 7 Colorful Accent 6" w:uiPriority="52"/>
-    <w:lsdException w:name="Mention" w:semiHidden="1" w:unhideWhenUsed="1"/>
-    <w:lsdException w:name="Smart Hyperlink" w:semiHidden="1" w:unhideWhenUsed="1"/>
-    <w:lsdException w:name="Hashtag" w:semiHidden="1" w:unhideWhenUsed="1"/>
-    <w:lsdException w:name="Unresolved Mention" w:semiHidden="1" w:unhideWhenUsed="1"/>
-    <w:lsdException w:name="Smart Link" w:semiHidden="1" w:unhideWhenUsed="1"/>
   </w:latentStyles>
   <w:style w:type="paragraph" w:default="1" w:styleId="Normal">
     <w:name w:val="Normal"/>
@@ -5393,7 +5562,7 @@
 </file>
 
 <file path=customXml/itemProps1.xml><?xml version="1.0" encoding="utf-8"?>
-<ds:datastoreItem xmlns:ds="http://schemas.openxmlformats.org/officeDocument/2006/customXml" ds:itemID="{3DA6C5C8-0593-4040-A4F4-1455690C9686}">
+<ds:datastoreItem xmlns:ds="http://schemas.openxmlformats.org/officeDocument/2006/customXml" ds:itemID="{633FDBA6-DFA7-43E6-92CE-91AD767B2A0F}">
   <ds:schemaRefs>
     <ds:schemaRef ds:uri="http://schemas.openxmlformats.org/officeDocument/2006/bibliography"/>
   </ds:schemaRefs>

</xml_diff>

<commit_message>
agr so falta o programa pra ficar susu
</commit_message>
<xml_diff>
--- a/BD2A3.docx
+++ b/BD2A3.docx
@@ -7,12 +7,14 @@
         <w:spacing w:line="360" w:lineRule="auto"/>
         <w:jc w:val="center"/>
       </w:pPr>
+      <w:bookmarkStart w:id="0" w:name="_GoBack"/>
+      <w:bookmarkEnd w:id="0"/>
       <w:r>
         <w:rPr>
           <w:noProof/>
         </w:rPr>
         <w:drawing>
-          <wp:inline distT="0" distB="0" distL="0" distR="0">
+          <wp:inline distT="0" distB="0" distL="0" distR="0" wp14:anchorId="49352830" wp14:editId="17539EF8">
             <wp:extent cx="1905000" cy="2209800"/>
             <wp:effectExtent l="0" t="0" r="0" b="0"/>
             <wp:docPr id="1" name="image1.jpg" descr="Resultado de imagem para logo ifsp sÃ£o paul"/>
@@ -1040,7 +1042,7 @@
             <w:sz w:val="24"/>
             <w:szCs w:val="24"/>
           </w:rPr>
-          <w:t>10</w:t>
+          <w:t>12</w:t>
         </w:r>
         <w:r>
           <w:rPr>
@@ -1135,7 +1137,7 @@
             <w:sz w:val="24"/>
             <w:szCs w:val="24"/>
           </w:rPr>
-          <w:t>11</w:t>
+          <w:t>13</w:t>
         </w:r>
         <w:r>
           <w:rPr>
@@ -1230,7 +1232,7 @@
             <w:sz w:val="24"/>
             <w:szCs w:val="24"/>
           </w:rPr>
-          <w:t>11</w:t>
+          <w:t>13</w:t>
         </w:r>
         <w:r>
           <w:rPr>
@@ -1325,7 +1327,7 @@
             <w:sz w:val="24"/>
             <w:szCs w:val="24"/>
           </w:rPr>
-          <w:t>12</w:t>
+          <w:t>14</w:t>
         </w:r>
         <w:r>
           <w:rPr>
@@ -1420,7 +1422,7 @@
             <w:sz w:val="24"/>
             <w:szCs w:val="24"/>
           </w:rPr>
-          <w:t>14</w:t>
+          <w:t>15</w:t>
         </w:r>
         <w:r>
           <w:rPr>
@@ -1515,7 +1517,7 @@
             <w:sz w:val="24"/>
             <w:szCs w:val="24"/>
           </w:rPr>
-          <w:t>15</w:t>
+          <w:t>16</w:t>
         </w:r>
         <w:r>
           <w:rPr>
@@ -1610,7 +1612,7 @@
             <w:sz w:val="24"/>
             <w:szCs w:val="24"/>
           </w:rPr>
-          <w:t>16</w:t>
+          <w:t>17</w:t>
         </w:r>
         <w:r>
           <w:rPr>
@@ -3676,6 +3678,7 @@
           <w:docPartUnique/>
         </w:docPartObj>
       </w:sdtPr>
+      <w:sdtEndPr/>
       <w:sdtContent>
         <w:p>
           <w:pPr>
@@ -6125,7 +6128,7 @@
           <w:szCs w:val="24"/>
         </w:rPr>
       </w:pPr>
-      <w:bookmarkStart w:id="0" w:name="_Toc12477977"/>
+      <w:bookmarkStart w:id="1" w:name="_Toc12477977"/>
       <w:r>
         <w:rPr>
           <w:rFonts w:ascii="Arial" w:eastAsia="Arial" w:hAnsi="Arial" w:cs="Arial"/>
@@ -6137,7 +6140,7 @@
         <w:lastRenderedPageBreak/>
         <w:t>Introdução</w:t>
       </w:r>
-      <w:bookmarkEnd w:id="0"/>
+      <w:bookmarkEnd w:id="1"/>
     </w:p>
     <w:p>
       <w:pPr>
@@ -6497,7 +6500,7 @@
           <w:szCs w:val="24"/>
         </w:rPr>
       </w:pPr>
-      <w:bookmarkStart w:id="1" w:name="_Toc12477978"/>
+      <w:bookmarkStart w:id="2" w:name="_Toc12477978"/>
       <w:r>
         <w:rPr>
           <w:rFonts w:ascii="Arial" w:eastAsia="Arial" w:hAnsi="Arial" w:cs="Arial"/>
@@ -6509,7 +6512,7 @@
         <w:lastRenderedPageBreak/>
         <w:t>Processo Judicial e seu funcionamento</w:t>
       </w:r>
-      <w:bookmarkEnd w:id="1"/>
+      <w:bookmarkEnd w:id="2"/>
     </w:p>
     <w:p>
       <w:pPr>
@@ -6547,7 +6550,7 @@
           <w:szCs w:val="24"/>
         </w:rPr>
       </w:pPr>
-      <w:bookmarkStart w:id="2" w:name="_Toc12477979"/>
+      <w:bookmarkStart w:id="3" w:name="_Toc12477979"/>
       <w:r>
         <w:rPr>
           <w:rFonts w:ascii="Arial" w:hAnsi="Arial" w:cs="Arial"/>
@@ -6568,7 +6571,7 @@
         </w:rPr>
         <w:t xml:space="preserve"> Inicial</w:t>
       </w:r>
-      <w:bookmarkEnd w:id="2"/>
+      <w:bookmarkEnd w:id="3"/>
     </w:p>
     <w:p>
       <w:pPr>
@@ -6638,7 +6641,7 @@
           <w:szCs w:val="24"/>
         </w:rPr>
       </w:pPr>
-      <w:bookmarkStart w:id="3" w:name="_Toc12477980"/>
+      <w:bookmarkStart w:id="4" w:name="_Toc12477980"/>
       <w:r>
         <w:rPr>
           <w:rFonts w:ascii="Arial" w:hAnsi="Arial" w:cs="Arial"/>
@@ -6659,7 +6662,7 @@
         </w:rPr>
         <w:t>: Defesa do Réu</w:t>
       </w:r>
-      <w:bookmarkEnd w:id="3"/>
+      <w:bookmarkEnd w:id="4"/>
     </w:p>
     <w:p>
       <w:pPr>
@@ -6727,7 +6730,7 @@
           <w:szCs w:val="24"/>
         </w:rPr>
       </w:pPr>
-      <w:bookmarkStart w:id="4" w:name="_Toc12477981"/>
+      <w:bookmarkStart w:id="5" w:name="_Toc12477981"/>
       <w:r>
         <w:rPr>
           <w:rFonts w:ascii="Arial" w:hAnsi="Arial" w:cs="Arial"/>
@@ -6738,7 +6741,7 @@
         </w:rPr>
         <w:t>Réplica: o direito de resposta do autor</w:t>
       </w:r>
-      <w:bookmarkEnd w:id="4"/>
+      <w:bookmarkEnd w:id="5"/>
     </w:p>
     <w:p>
       <w:pPr>
@@ -6809,7 +6812,7 @@
           <w:szCs w:val="24"/>
         </w:rPr>
       </w:pPr>
-      <w:bookmarkStart w:id="5" w:name="_Toc12477982"/>
+      <w:bookmarkStart w:id="6" w:name="_Toc12477982"/>
       <w:r>
         <w:rPr>
           <w:rFonts w:ascii="Arial" w:hAnsi="Arial" w:cs="Arial"/>
@@ -6820,7 +6823,7 @@
         </w:rPr>
         <w:t>Fase Probatória: quem alega tem que provar</w:t>
       </w:r>
-      <w:bookmarkEnd w:id="5"/>
+      <w:bookmarkEnd w:id="6"/>
     </w:p>
     <w:p>
       <w:pPr>
@@ -6955,7 +6958,7 @@
           <w:szCs w:val="24"/>
         </w:rPr>
       </w:pPr>
-      <w:bookmarkStart w:id="6" w:name="_Toc12477983"/>
+      <w:bookmarkStart w:id="7" w:name="_Toc12477983"/>
       <w:r>
         <w:rPr>
           <w:rFonts w:ascii="Arial" w:hAnsi="Arial" w:cs="Arial"/>
@@ -6966,7 +6969,7 @@
         </w:rPr>
         <w:t>Sentença: A decisão final do juiz</w:t>
       </w:r>
-      <w:bookmarkEnd w:id="6"/>
+      <w:bookmarkEnd w:id="7"/>
     </w:p>
     <w:p>
       <w:pPr>
@@ -7013,7 +7016,7 @@
           <w:szCs w:val="24"/>
         </w:rPr>
       </w:pPr>
-      <w:bookmarkStart w:id="7" w:name="_Toc12477984"/>
+      <w:bookmarkStart w:id="8" w:name="_Toc12477984"/>
       <w:r>
         <w:rPr>
           <w:rFonts w:ascii="Arial" w:hAnsi="Arial" w:cs="Arial"/>
@@ -7024,7 +7027,7 @@
         </w:rPr>
         <w:t>Recursos: a arma do vencido</w:t>
       </w:r>
-      <w:bookmarkEnd w:id="7"/>
+      <w:bookmarkEnd w:id="8"/>
     </w:p>
     <w:p>
       <w:pPr>
@@ -7123,7 +7126,7 @@
           <w:szCs w:val="24"/>
         </w:rPr>
       </w:pPr>
-      <w:bookmarkStart w:id="8" w:name="_Toc12477985"/>
+      <w:bookmarkStart w:id="9" w:name="_Toc12477985"/>
       <w:r>
         <w:rPr>
           <w:rFonts w:ascii="Arial" w:hAnsi="Arial" w:cs="Arial"/>
@@ -7134,7 +7137,7 @@
         </w:rPr>
         <w:t>Cumprimento De Sentença: Colocando A Decisão Em Prática</w:t>
       </w:r>
-      <w:bookmarkEnd w:id="8"/>
+      <w:bookmarkEnd w:id="9"/>
     </w:p>
     <w:p>
       <w:pPr>
@@ -7204,7 +7207,7 @@
           <w:szCs w:val="24"/>
         </w:rPr>
       </w:pPr>
-      <w:bookmarkStart w:id="9" w:name="_Toc12477986"/>
+      <w:bookmarkStart w:id="10" w:name="_Toc12477986"/>
       <w:r>
         <w:rPr>
           <w:rFonts w:ascii="Arial" w:eastAsia="Arial" w:hAnsi="Arial" w:cs="Arial"/>
@@ -7215,7 +7218,7 @@
         </w:rPr>
         <w:t>Tecnologias</w:t>
       </w:r>
-      <w:bookmarkEnd w:id="9"/>
+      <w:bookmarkEnd w:id="10"/>
     </w:p>
     <w:p>
       <w:pPr>
@@ -7285,7 +7288,7 @@
           <w:szCs w:val="24"/>
         </w:rPr>
       </w:pPr>
-      <w:bookmarkStart w:id="10" w:name="_Toc12477987"/>
+      <w:bookmarkStart w:id="11" w:name="_Toc12477987"/>
       <w:r>
         <w:rPr>
           <w:rFonts w:ascii="Arial" w:eastAsia="Arial" w:hAnsi="Arial" w:cs="Arial"/>
@@ -7315,7 +7318,7 @@
         </w:rPr>
         <w:t>/Orientado a Documento)</w:t>
       </w:r>
-      <w:bookmarkEnd w:id="10"/>
+      <w:bookmarkEnd w:id="11"/>
     </w:p>
     <w:p>
       <w:pPr>
@@ -7328,8 +7331,8 @@
           <w:szCs w:val="24"/>
         </w:rPr>
       </w:pPr>
-      <w:bookmarkStart w:id="11" w:name="_3znysh7" w:colFirst="0" w:colLast="0"/>
-      <w:bookmarkEnd w:id="11"/>
+      <w:bookmarkStart w:id="12" w:name="_3znysh7" w:colFirst="0" w:colLast="0"/>
+      <w:bookmarkEnd w:id="12"/>
       <w:r>
         <w:rPr>
           <w:rFonts w:ascii="Arial" w:eastAsia="Arial" w:hAnsi="Arial" w:cs="Arial"/>
@@ -7414,7 +7417,7 @@
           <w:szCs w:val="24"/>
         </w:rPr>
       </w:pPr>
-      <w:bookmarkStart w:id="12" w:name="_Toc12477988"/>
+      <w:bookmarkStart w:id="13" w:name="_Toc12477988"/>
       <w:r>
         <w:rPr>
           <w:rFonts w:ascii="Arial" w:eastAsia="Arial" w:hAnsi="Arial" w:cs="Arial"/>
@@ -7482,7 +7485,7 @@
         </w:rPr>
         <w:t>)</w:t>
       </w:r>
-      <w:bookmarkEnd w:id="12"/>
+      <w:bookmarkEnd w:id="13"/>
     </w:p>
     <w:p>
       <w:pPr>
@@ -7581,7 +7584,7 @@
           <w:szCs w:val="24"/>
         </w:rPr>
       </w:pPr>
-      <w:bookmarkStart w:id="13" w:name="_Toc12477989"/>
+      <w:bookmarkStart w:id="14" w:name="_Toc12477989"/>
       <w:r>
         <w:rPr>
           <w:rFonts w:ascii="Arial" w:eastAsia="Arial" w:hAnsi="Arial" w:cs="Arial"/>
@@ -7609,7 +7612,7 @@
         </w:rPr>
         <w:t xml:space="preserve"> e Site - PHP)</w:t>
       </w:r>
-      <w:bookmarkEnd w:id="13"/>
+      <w:bookmarkEnd w:id="14"/>
     </w:p>
     <w:p>
       <w:pPr>
@@ -7655,7 +7658,7 @@
           <w:szCs w:val="24"/>
         </w:rPr>
       </w:pPr>
-      <w:bookmarkStart w:id="14" w:name="_Toc12477990"/>
+      <w:bookmarkStart w:id="15" w:name="_Toc12477990"/>
       <w:r>
         <w:rPr>
           <w:rFonts w:ascii="Arial" w:eastAsia="Arial" w:hAnsi="Arial" w:cs="Arial"/>
@@ -7685,7 +7688,7 @@
         </w:rPr>
         <w:t>”</w:t>
       </w:r>
-      <w:bookmarkEnd w:id="14"/>
+      <w:bookmarkEnd w:id="15"/>
     </w:p>
     <w:p>
       <w:pPr>
@@ -7731,9 +7734,9 @@
           <w:szCs w:val="24"/>
         </w:rPr>
       </w:pPr>
-      <w:bookmarkStart w:id="15" w:name="_b25b6asjmeyk" w:colFirst="0" w:colLast="0"/>
-      <w:bookmarkStart w:id="16" w:name="_Toc12477991"/>
-      <w:bookmarkEnd w:id="15"/>
+      <w:bookmarkStart w:id="16" w:name="_b25b6asjmeyk" w:colFirst="0" w:colLast="0"/>
+      <w:bookmarkStart w:id="17" w:name="_Toc12477991"/>
+      <w:bookmarkEnd w:id="16"/>
       <w:r>
         <w:rPr>
           <w:rFonts w:ascii="Arial" w:eastAsia="Arial" w:hAnsi="Arial" w:cs="Arial"/>
@@ -7743,7 +7746,7 @@
         <w:lastRenderedPageBreak/>
         <w:t>Página Inicial</w:t>
       </w:r>
-      <w:bookmarkEnd w:id="16"/>
+      <w:bookmarkEnd w:id="17"/>
     </w:p>
     <w:p>
       <w:pPr>
@@ -7870,7 +7873,7 @@
         <mc:AlternateContent>
           <mc:Choice Requires="wps">
             <w:drawing>
-              <wp:anchor distT="0" distB="0" distL="114300" distR="114300" simplePos="0" relativeHeight="251660288" behindDoc="0" locked="0" layoutInCell="1" allowOverlap="1" wp14:anchorId="64EBC2E7" wp14:editId="43A0F61A">
+              <wp:anchor distT="0" distB="0" distL="114300" distR="114300" simplePos="0" relativeHeight="251660288" behindDoc="0" locked="0" layoutInCell="1" allowOverlap="1" wp14:anchorId="7E064849" wp14:editId="52102190">
                 <wp:simplePos x="0" y="0"/>
                 <wp:positionH relativeFrom="column">
                   <wp:posOffset>1091565</wp:posOffset>
@@ -7915,7 +7918,7 @@
                                 <w:szCs w:val="20"/>
                               </w:rPr>
                             </w:pPr>
-                            <w:bookmarkStart w:id="17" w:name="_Toc12117758"/>
+                            <w:bookmarkStart w:id="18" w:name="_Toc12117758"/>
                             <w:r>
                               <w:rPr>
                                 <w:rFonts w:cs="Arial"/>
@@ -7980,7 +7983,7 @@
                               </w:rPr>
                               <w:t>: Página Inicial do Site</w:t>
                             </w:r>
-                            <w:bookmarkEnd w:id="17"/>
+                            <w:bookmarkEnd w:id="18"/>
                           </w:p>
                         </w:txbxContent>
                       </wps:txbx>
@@ -8001,7 +8004,7 @@
           </mc:Choice>
           <mc:Fallback>
             <w:pict>
-              <v:shapetype w14:anchorId="64EBC2E7" id="_x0000_t202" coordsize="21600,21600" o:spt="202" path="m,l,21600r21600,l21600,xe">
+              <v:shapetype w14:anchorId="7E064849" id="_x0000_t202" coordsize="21600,21600" o:spt="202" path="m,l,21600r21600,l21600,xe">
                 <v:stroke joinstyle="miter"/>
                 <v:path gradientshapeok="t" o:connecttype="rect"/>
               </v:shapetype>
@@ -8019,7 +8022,7 @@
                           <w:szCs w:val="20"/>
                         </w:rPr>
                       </w:pPr>
-                      <w:bookmarkStart w:id="18" w:name="_Toc12117758"/>
+                      <w:bookmarkStart w:id="19" w:name="_Toc12117758"/>
                       <w:r>
                         <w:rPr>
                           <w:rFonts w:cs="Arial"/>
@@ -8084,7 +8087,7 @@
                         </w:rPr>
                         <w:t>: Página Inicial do Site</w:t>
                       </w:r>
-                      <w:bookmarkEnd w:id="18"/>
+                      <w:bookmarkEnd w:id="19"/>
                     </w:p>
                   </w:txbxContent>
                 </v:textbox>
@@ -8115,7 +8118,7 @@
           <w:szCs w:val="24"/>
         </w:rPr>
         <w:drawing>
-          <wp:anchor distT="0" distB="0" distL="114300" distR="114300" simplePos="0" relativeHeight="251658240" behindDoc="0" locked="0" layoutInCell="1" allowOverlap="1" wp14:anchorId="2D9D4279">
+          <wp:anchor distT="0" distB="0" distL="114300" distR="114300" simplePos="0" relativeHeight="251658240" behindDoc="0" locked="0" layoutInCell="1" allowOverlap="1" wp14:anchorId="4FE473B1" wp14:editId="0A373A1A">
             <wp:simplePos x="0" y="0"/>
             <wp:positionH relativeFrom="column">
               <wp:posOffset>1110615</wp:posOffset>
@@ -8298,7 +8301,7 @@
           <w:szCs w:val="24"/>
         </w:rPr>
       </w:pPr>
-      <w:bookmarkStart w:id="19" w:name="_Toc12477992"/>
+      <w:bookmarkStart w:id="20" w:name="_Toc12477992"/>
       <w:r>
         <w:rPr>
           <w:rFonts w:ascii="Arial" w:eastAsia="Arial" w:hAnsi="Arial" w:cs="Arial"/>
@@ -8307,7 +8310,7 @@
         </w:rPr>
         <w:t>Escolher grupo de processos</w:t>
       </w:r>
-      <w:bookmarkEnd w:id="19"/>
+      <w:bookmarkEnd w:id="20"/>
     </w:p>
     <w:p>
       <w:pPr>
@@ -8336,23 +8339,36 @@
         <w:pStyle w:val="Legenda"/>
         <w:keepNext/>
       </w:pPr>
-      <w:bookmarkStart w:id="20" w:name="_Toc12117759"/>
+      <w:bookmarkStart w:id="21" w:name="_Toc12117759"/>
       <w:r>
         <w:lastRenderedPageBreak/>
         <w:t xml:space="preserve">Figura </w:t>
       </w:r>
-      <w:fldSimple w:instr=" SEQ Figura \* ARABIC ">
-        <w:r>
-          <w:rPr>
-            <w:noProof/>
-          </w:rPr>
-          <w:t>2</w:t>
-        </w:r>
-      </w:fldSimple>
+      <w:r>
+        <w:fldChar w:fldCharType="begin"/>
+      </w:r>
+      <w:r>
+        <w:instrText xml:space="preserve"> SEQ Figura \* ARABIC </w:instrText>
+      </w:r>
+      <w:r>
+        <w:fldChar w:fldCharType="separate"/>
+      </w:r>
+      <w:r>
+        <w:rPr>
+          <w:noProof/>
+        </w:rPr>
+        <w:t>2</w:t>
+      </w:r>
+      <w:r>
+        <w:rPr>
+          <w:noProof/>
+        </w:rPr>
+        <w:fldChar w:fldCharType="end"/>
+      </w:r>
       <w:r>
         <w:t>: Página Grupo de Processos</w:t>
       </w:r>
-      <w:bookmarkEnd w:id="20"/>
+      <w:bookmarkEnd w:id="21"/>
     </w:p>
     <w:p>
       <w:pPr>
@@ -8374,7 +8390,7 @@
           <w:u w:val="single"/>
         </w:rPr>
         <w:drawing>
-          <wp:inline distT="0" distB="0" distL="0" distR="0" wp14:anchorId="7B201D4D" wp14:editId="1E4DD1AD">
+          <wp:inline distT="0" distB="0" distL="0" distR="0" wp14:anchorId="03BCA109" wp14:editId="767A8279">
             <wp:extent cx="3819525" cy="2771775"/>
             <wp:effectExtent l="0" t="0" r="9525" b="9525"/>
             <wp:docPr id="5" name="Imagem 5"/>
@@ -8446,7 +8462,7 @@
           <w:szCs w:val="24"/>
         </w:rPr>
       </w:pPr>
-      <w:bookmarkStart w:id="21" w:name="_Toc12477993"/>
+      <w:bookmarkStart w:id="22" w:name="_Toc12477993"/>
       <w:r>
         <w:rPr>
           <w:rFonts w:ascii="Arial" w:eastAsia="Arial" w:hAnsi="Arial" w:cs="Arial"/>
@@ -8455,7 +8471,7 @@
         </w:rPr>
         <w:t>Escolher processo</w:t>
       </w:r>
-      <w:bookmarkEnd w:id="21"/>
+      <w:bookmarkEnd w:id="22"/>
     </w:p>
     <w:p>
       <w:pPr>
@@ -8490,18 +8506,31 @@
         <w:pStyle w:val="Legenda"/>
         <w:keepNext/>
       </w:pPr>
-      <w:bookmarkStart w:id="22" w:name="_Toc12117760"/>
+      <w:bookmarkStart w:id="23" w:name="_Toc12117760"/>
       <w:r>
         <w:t xml:space="preserve">Figura </w:t>
       </w:r>
-      <w:fldSimple w:instr=" SEQ Figura \* ARABIC ">
-        <w:r>
-          <w:rPr>
-            <w:noProof/>
-          </w:rPr>
-          <w:t>3</w:t>
-        </w:r>
-      </w:fldSimple>
+      <w:r>
+        <w:fldChar w:fldCharType="begin"/>
+      </w:r>
+      <w:r>
+        <w:instrText xml:space="preserve"> SEQ Figura \* ARABIC </w:instrText>
+      </w:r>
+      <w:r>
+        <w:fldChar w:fldCharType="separate"/>
+      </w:r>
+      <w:r>
+        <w:rPr>
+          <w:noProof/>
+        </w:rPr>
+        <w:t>3</w:t>
+      </w:r>
+      <w:r>
+        <w:rPr>
+          <w:noProof/>
+        </w:rPr>
+        <w:fldChar w:fldCharType="end"/>
+      </w:r>
       <w:r>
         <w:t>: Página de Escolha do proce</w:t>
       </w:r>
@@ -8511,7 +8540,7 @@
       <w:r>
         <w:t>so</w:t>
       </w:r>
-      <w:bookmarkEnd w:id="22"/>
+      <w:bookmarkEnd w:id="23"/>
     </w:p>
     <w:p>
       <w:pPr>
@@ -8530,7 +8559,7 @@
           <w:szCs w:val="24"/>
         </w:rPr>
         <w:drawing>
-          <wp:inline distT="0" distB="0" distL="0" distR="0" wp14:anchorId="25A91BF0" wp14:editId="47FB5B71">
+          <wp:inline distT="0" distB="0" distL="0" distR="0" wp14:anchorId="54EC629A" wp14:editId="0B8F9786">
             <wp:extent cx="3052893" cy="2333625"/>
             <wp:effectExtent l="0" t="0" r="0" b="0"/>
             <wp:docPr id="6" name="Imagem 6"/>
@@ -8601,7 +8630,7 @@
           <w:szCs w:val="24"/>
         </w:rPr>
       </w:pPr>
-      <w:bookmarkStart w:id="23" w:name="_Toc12477994"/>
+      <w:bookmarkStart w:id="24" w:name="_Toc12477994"/>
       <w:r>
         <w:rPr>
           <w:rFonts w:ascii="Arial" w:eastAsia="Arial" w:hAnsi="Arial" w:cs="Arial"/>
@@ -8611,7 +8640,7 @@
         <w:lastRenderedPageBreak/>
         <w:t>Mostrar o processo</w:t>
       </w:r>
-      <w:bookmarkEnd w:id="23"/>
+      <w:bookmarkEnd w:id="24"/>
     </w:p>
     <w:p>
       <w:pPr>
@@ -8667,25 +8696,38 @@
         <w:pStyle w:val="Legenda"/>
         <w:keepNext/>
       </w:pPr>
-      <w:bookmarkStart w:id="24" w:name="_Toc12117761"/>
+      <w:bookmarkStart w:id="25" w:name="_Toc12117761"/>
       <w:r>
         <w:t xml:space="preserve">Figura </w:t>
       </w:r>
-      <w:fldSimple w:instr=" SEQ Figura \* ARABIC ">
-        <w:r>
-          <w:rPr>
-            <w:noProof/>
-          </w:rPr>
-          <w:t>4</w:t>
-        </w:r>
-      </w:fldSimple>
+      <w:r>
+        <w:fldChar w:fldCharType="begin"/>
+      </w:r>
+      <w:r>
+        <w:instrText xml:space="preserve"> SEQ Figura \* ARABIC </w:instrText>
+      </w:r>
+      <w:r>
+        <w:fldChar w:fldCharType="separate"/>
+      </w:r>
+      <w:r>
+        <w:rPr>
+          <w:noProof/>
+        </w:rPr>
+        <w:t>4</w:t>
+      </w:r>
+      <w:r>
+        <w:rPr>
+          <w:noProof/>
+        </w:rPr>
+        <w:fldChar w:fldCharType="end"/>
+      </w:r>
       <w:r>
         <w:t>: Página</w:t>
       </w:r>
       <w:r>
         <w:t xml:space="preserve"> do Processo</w:t>
       </w:r>
-      <w:bookmarkEnd w:id="24"/>
+      <w:bookmarkEnd w:id="25"/>
     </w:p>
     <w:p>
       <w:pPr>
@@ -8703,7 +8745,7 @@
           <w:noProof/>
         </w:rPr>
         <w:drawing>
-          <wp:inline distT="0" distB="0" distL="0" distR="0" wp14:anchorId="64F8AAEB" wp14:editId="55EF5551">
+          <wp:inline distT="0" distB="0" distL="0" distR="0" wp14:anchorId="1EB4A089" wp14:editId="127F6BBC">
             <wp:extent cx="3619500" cy="2819400"/>
             <wp:effectExtent l="0" t="0" r="0" b="0"/>
             <wp:docPr id="7" name="Imagem 7"/>
@@ -8903,7 +8945,7 @@
           <w:szCs w:val="24"/>
         </w:rPr>
       </w:pPr>
-      <w:bookmarkStart w:id="25" w:name="_Toc12477995"/>
+      <w:bookmarkStart w:id="26" w:name="_Toc12477995"/>
       <w:r>
         <w:rPr>
           <w:rFonts w:ascii="Arial" w:eastAsia="Arial" w:hAnsi="Arial" w:cs="Arial"/>
@@ -8915,7 +8957,7 @@
         <w:lastRenderedPageBreak/>
         <w:t>Funcionamento do sistema</w:t>
       </w:r>
-      <w:bookmarkEnd w:id="25"/>
+      <w:bookmarkEnd w:id="26"/>
     </w:p>
     <w:p>
       <w:pPr>
@@ -8936,8 +8978,8 @@
           <w:szCs w:val="24"/>
         </w:rPr>
       </w:pPr>
-      <w:bookmarkStart w:id="26" w:name="_cwdvf44t3n4e" w:colFirst="0" w:colLast="0"/>
-      <w:bookmarkEnd w:id="26"/>
+      <w:bookmarkStart w:id="27" w:name="_cwdvf44t3n4e" w:colFirst="0" w:colLast="0"/>
+      <w:bookmarkEnd w:id="27"/>
       <w:r>
         <w:rPr>
           <w:rFonts w:ascii="Arial" w:eastAsia="Arial" w:hAnsi="Arial" w:cs="Arial"/>
@@ -9046,7 +9088,7 @@
           <w:szCs w:val="24"/>
         </w:rPr>
       </w:pPr>
-      <w:bookmarkStart w:id="27" w:name="_Toc12477996"/>
+      <w:bookmarkStart w:id="28" w:name="_Toc12477996"/>
       <w:r>
         <w:rPr>
           <w:rFonts w:ascii="Arial" w:eastAsia="Arial" w:hAnsi="Arial" w:cs="Arial"/>
@@ -9056,7 +9098,7 @@
         </w:rPr>
         <w:t>Diagrama de Classes</w:t>
       </w:r>
-      <w:bookmarkEnd w:id="27"/>
+      <w:bookmarkEnd w:id="28"/>
     </w:p>
     <w:p>
       <w:pPr>
@@ -9093,22 +9135,35 @@
         <w:pStyle w:val="Legenda"/>
         <w:keepNext/>
       </w:pPr>
-      <w:bookmarkStart w:id="28" w:name="_Toc12117762"/>
+      <w:bookmarkStart w:id="29" w:name="_Toc12117762"/>
       <w:r>
         <w:t xml:space="preserve">Figura </w:t>
       </w:r>
-      <w:fldSimple w:instr=" SEQ Figura \* ARABIC ">
-        <w:r>
-          <w:rPr>
-            <w:noProof/>
-          </w:rPr>
-          <w:t>5</w:t>
-        </w:r>
-      </w:fldSimple>
+      <w:r>
+        <w:fldChar w:fldCharType="begin"/>
+      </w:r>
+      <w:r>
+        <w:instrText xml:space="preserve"> SEQ Figura \* ARABIC </w:instrText>
+      </w:r>
+      <w:r>
+        <w:fldChar w:fldCharType="separate"/>
+      </w:r>
+      <w:r>
+        <w:rPr>
+          <w:noProof/>
+        </w:rPr>
+        <w:t>5</w:t>
+      </w:r>
+      <w:r>
+        <w:rPr>
+          <w:noProof/>
+        </w:rPr>
+        <w:fldChar w:fldCharType="end"/>
+      </w:r>
       <w:r>
         <w:t>: Diagrama de Classe</w:t>
       </w:r>
-      <w:bookmarkEnd w:id="28"/>
+      <w:bookmarkEnd w:id="29"/>
     </w:p>
     <w:p>
       <w:pPr>
@@ -9136,7 +9191,7 @@
           <w:noProof/>
         </w:rPr>
         <w:drawing>
-          <wp:anchor distT="0" distB="0" distL="114300" distR="114300" simplePos="0" relativeHeight="251661312" behindDoc="1" locked="0" layoutInCell="1" allowOverlap="1" wp14:anchorId="4DEAF1B9">
+          <wp:anchor distT="0" distB="0" distL="114300" distR="114300" simplePos="0" relativeHeight="251661312" behindDoc="1" locked="0" layoutInCell="1" allowOverlap="1" wp14:anchorId="3D54B51B" wp14:editId="75B4B448">
             <wp:simplePos x="0" y="0"/>
             <wp:positionH relativeFrom="margin">
               <wp:align>center</wp:align>
@@ -9246,7 +9301,7 @@
           <w:szCs w:val="24"/>
         </w:rPr>
       </w:pPr>
-      <w:bookmarkStart w:id="29" w:name="_Toc12477997"/>
+      <w:bookmarkStart w:id="30" w:name="_Toc12477997"/>
       <w:r>
         <w:rPr>
           <w:rFonts w:ascii="Arial" w:eastAsia="Arial" w:hAnsi="Arial" w:cs="Arial"/>
@@ -9256,7 +9311,7 @@
         </w:rPr>
         <w:t>Diagrama de Atividades</w:t>
       </w:r>
-      <w:bookmarkEnd w:id="29"/>
+      <w:bookmarkEnd w:id="30"/>
     </w:p>
     <w:p>
       <w:pPr>
@@ -9329,22 +9384,35 @@
         <w:pStyle w:val="Legenda"/>
         <w:keepNext/>
       </w:pPr>
-      <w:bookmarkStart w:id="30" w:name="_Toc12117763"/>
+      <w:bookmarkStart w:id="31" w:name="_Toc12117763"/>
       <w:r>
         <w:t xml:space="preserve">Figura </w:t>
       </w:r>
-      <w:fldSimple w:instr=" SEQ Figura \* ARABIC ">
-        <w:r>
-          <w:rPr>
-            <w:noProof/>
-          </w:rPr>
-          <w:t>6</w:t>
-        </w:r>
-      </w:fldSimple>
+      <w:r>
+        <w:fldChar w:fldCharType="begin"/>
+      </w:r>
+      <w:r>
+        <w:instrText xml:space="preserve"> SEQ Figura \* ARABIC </w:instrText>
+      </w:r>
+      <w:r>
+        <w:fldChar w:fldCharType="separate"/>
+      </w:r>
+      <w:r>
+        <w:rPr>
+          <w:noProof/>
+        </w:rPr>
+        <w:t>6</w:t>
+      </w:r>
+      <w:r>
+        <w:rPr>
+          <w:noProof/>
+        </w:rPr>
+        <w:fldChar w:fldCharType="end"/>
+      </w:r>
       <w:r>
         <w:t>: Diagrama de Atividades</w:t>
       </w:r>
-      <w:bookmarkEnd w:id="30"/>
+      <w:bookmarkEnd w:id="31"/>
     </w:p>
     <w:p>
       <w:pPr>
@@ -9369,7 +9437,7 @@
           <w:noProof/>
         </w:rPr>
         <w:drawing>
-          <wp:inline distT="0" distB="0" distL="0" distR="0">
+          <wp:inline distT="0" distB="0" distL="0" distR="0" wp14:anchorId="30752871" wp14:editId="199D3B50">
             <wp:extent cx="5400040" cy="5757545"/>
             <wp:effectExtent l="0" t="0" r="0" b="0"/>
             <wp:docPr id="8" name="Imagem 8"/>
@@ -9557,7 +9625,7 @@
           <w:szCs w:val="24"/>
         </w:rPr>
       </w:pPr>
-      <w:bookmarkStart w:id="31" w:name="_Toc12477998"/>
+      <w:bookmarkStart w:id="32" w:name="_Toc12477998"/>
       <w:r>
         <w:rPr>
           <w:rFonts w:ascii="Arial" w:eastAsia="Arial" w:hAnsi="Arial" w:cs="Arial"/>
@@ -9567,7 +9635,7 @@
         </w:rPr>
         <w:t>Diagrama de componentes</w:t>
       </w:r>
-      <w:bookmarkEnd w:id="31"/>
+      <w:bookmarkEnd w:id="32"/>
     </w:p>
     <w:p>
       <w:pPr>
@@ -9622,22 +9690,35 @@
         <w:pStyle w:val="Legenda"/>
         <w:keepNext/>
       </w:pPr>
-      <w:bookmarkStart w:id="32" w:name="_Toc12117764"/>
+      <w:bookmarkStart w:id="33" w:name="_Toc12117764"/>
       <w:r>
         <w:t xml:space="preserve">Figura </w:t>
       </w:r>
-      <w:fldSimple w:instr=" SEQ Figura \* ARABIC ">
-        <w:r>
-          <w:rPr>
-            <w:noProof/>
-          </w:rPr>
-          <w:t>7</w:t>
-        </w:r>
-      </w:fldSimple>
+      <w:r>
+        <w:fldChar w:fldCharType="begin"/>
+      </w:r>
+      <w:r>
+        <w:instrText xml:space="preserve"> SEQ Figura \* ARABIC </w:instrText>
+      </w:r>
+      <w:r>
+        <w:fldChar w:fldCharType="separate"/>
+      </w:r>
+      <w:r>
+        <w:rPr>
+          <w:noProof/>
+        </w:rPr>
+        <w:t>7</w:t>
+      </w:r>
+      <w:r>
+        <w:rPr>
+          <w:noProof/>
+        </w:rPr>
+        <w:fldChar w:fldCharType="end"/>
+      </w:r>
       <w:r>
         <w:t>: Diagrama de componentes</w:t>
       </w:r>
-      <w:bookmarkEnd w:id="32"/>
+      <w:bookmarkEnd w:id="33"/>
     </w:p>
     <w:p>
       <w:pPr>
@@ -9664,7 +9745,7 @@
           <w:noProof/>
         </w:rPr>
         <w:drawing>
-          <wp:inline distT="0" distB="0" distL="0" distR="0" wp14:anchorId="5FB10E5F" wp14:editId="26813BA3">
+          <wp:inline distT="0" distB="0" distL="0" distR="0" wp14:anchorId="3FF931BF" wp14:editId="55F64361">
             <wp:extent cx="5400040" cy="4737735"/>
             <wp:effectExtent l="0" t="0" r="0" b="5715"/>
             <wp:docPr id="12" name="Imagem 12"/>
@@ -9832,7 +9913,7 @@
           <w:szCs w:val="24"/>
         </w:rPr>
       </w:pPr>
-      <w:bookmarkStart w:id="33" w:name="_Toc12477999"/>
+      <w:bookmarkStart w:id="34" w:name="_Toc12477999"/>
       <w:r>
         <w:rPr>
           <w:rFonts w:ascii="Arial" w:eastAsia="Arial" w:hAnsi="Arial" w:cs="Arial"/>
@@ -9851,7 +9932,7 @@
         </w:rPr>
         <w:t xml:space="preserve"> de Casos de Uso</w:t>
       </w:r>
-      <w:bookmarkEnd w:id="33"/>
+      <w:bookmarkEnd w:id="34"/>
     </w:p>
     <w:p>
       <w:pPr>
@@ -9888,22 +9969,35 @@
         <w:pStyle w:val="Legenda"/>
         <w:keepNext/>
       </w:pPr>
-      <w:bookmarkStart w:id="34" w:name="_Toc12477346"/>
+      <w:bookmarkStart w:id="35" w:name="_Toc12477346"/>
       <w:r>
         <w:t xml:space="preserve">Tabela </w:t>
       </w:r>
-      <w:fldSimple w:instr=" SEQ Tabela \* ARABIC ">
-        <w:r>
-          <w:rPr>
-            <w:noProof/>
-          </w:rPr>
-          <w:t>1</w:t>
-        </w:r>
-      </w:fldSimple>
+      <w:r>
+        <w:fldChar w:fldCharType="begin"/>
+      </w:r>
+      <w:r>
+        <w:instrText xml:space="preserve"> SEQ Tabela \* ARABIC </w:instrText>
+      </w:r>
+      <w:r>
+        <w:fldChar w:fldCharType="separate"/>
+      </w:r>
+      <w:r>
+        <w:rPr>
+          <w:noProof/>
+        </w:rPr>
+        <w:t>1</w:t>
+      </w:r>
+      <w:r>
+        <w:rPr>
+          <w:noProof/>
+        </w:rPr>
+        <w:fldChar w:fldCharType="end"/>
+      </w:r>
       <w:r>
         <w:t>: Diagrama de atividades</w:t>
       </w:r>
-      <w:bookmarkEnd w:id="34"/>
+      <w:bookmarkEnd w:id="35"/>
     </w:p>
     <w:tbl>
       <w:tblPr>
@@ -11577,22 +11671,35 @@
         <w:pStyle w:val="Legenda"/>
         <w:keepNext/>
       </w:pPr>
-      <w:bookmarkStart w:id="35" w:name="_Toc12477347"/>
+      <w:bookmarkStart w:id="36" w:name="_Toc12477347"/>
       <w:r>
         <w:t xml:space="preserve">Tabela </w:t>
       </w:r>
-      <w:fldSimple w:instr=" SEQ Tabela \* ARABIC ">
-        <w:r>
-          <w:rPr>
-            <w:noProof/>
-          </w:rPr>
-          <w:t>2</w:t>
-        </w:r>
-      </w:fldSimple>
+      <w:r>
+        <w:fldChar w:fldCharType="begin"/>
+      </w:r>
+      <w:r>
+        <w:instrText xml:space="preserve"> SEQ Tabela \* ARABIC </w:instrText>
+      </w:r>
+      <w:r>
+        <w:fldChar w:fldCharType="separate"/>
+      </w:r>
+      <w:r>
+        <w:rPr>
+          <w:noProof/>
+        </w:rPr>
+        <w:t>2</w:t>
+      </w:r>
+      <w:r>
+        <w:rPr>
+          <w:noProof/>
+        </w:rPr>
+        <w:fldChar w:fldCharType="end"/>
+      </w:r>
       <w:r>
         <w:t>: Requisito Funcional F1</w:t>
       </w:r>
-      <w:bookmarkEnd w:id="35"/>
+      <w:bookmarkEnd w:id="36"/>
     </w:p>
     <w:tbl>
       <w:tblPr>
@@ -12424,8 +12531,6 @@
           <w:u w:val="single"/>
         </w:rPr>
       </w:pPr>
-      <w:bookmarkStart w:id="36" w:name="_GoBack"/>
-      <w:bookmarkEnd w:id="36"/>
     </w:p>
     <w:p>
       <w:pPr>
@@ -12457,14 +12562,27 @@
         <w:lastRenderedPageBreak/>
         <w:t xml:space="preserve">Tabela </w:t>
       </w:r>
-      <w:fldSimple w:instr=" SEQ Tabela \* ARABIC ">
-        <w:r>
-          <w:rPr>
-            <w:noProof/>
-          </w:rPr>
-          <w:t>3</w:t>
-        </w:r>
-      </w:fldSimple>
+      <w:r>
+        <w:fldChar w:fldCharType="begin"/>
+      </w:r>
+      <w:r>
+        <w:instrText xml:space="preserve"> SEQ Tabela \* ARABIC </w:instrText>
+      </w:r>
+      <w:r>
+        <w:fldChar w:fldCharType="separate"/>
+      </w:r>
+      <w:r>
+        <w:rPr>
+          <w:noProof/>
+        </w:rPr>
+        <w:t>3</w:t>
+      </w:r>
+      <w:r>
+        <w:rPr>
+          <w:noProof/>
+        </w:rPr>
+        <w:fldChar w:fldCharType="end"/>
+      </w:r>
       <w:r>
         <w:t xml:space="preserve">: </w:t>
       </w:r>
@@ -13539,14 +13657,27 @@
       <w:r>
         <w:t xml:space="preserve">Tabela </w:t>
       </w:r>
-      <w:fldSimple w:instr=" SEQ Tabela \* ARABIC ">
-        <w:r>
-          <w:rPr>
-            <w:noProof/>
-          </w:rPr>
-          <w:t>4</w:t>
-        </w:r>
-      </w:fldSimple>
+      <w:r>
+        <w:fldChar w:fldCharType="begin"/>
+      </w:r>
+      <w:r>
+        <w:instrText xml:space="preserve"> SEQ Tabela \* ARABIC </w:instrText>
+      </w:r>
+      <w:r>
+        <w:fldChar w:fldCharType="separate"/>
+      </w:r>
+      <w:r>
+        <w:rPr>
+          <w:noProof/>
+        </w:rPr>
+        <w:t>4</w:t>
+      </w:r>
+      <w:r>
+        <w:rPr>
+          <w:noProof/>
+        </w:rPr>
+        <w:fldChar w:fldCharType="end"/>
+      </w:r>
       <w:r>
         <w:t xml:space="preserve">: </w:t>
       </w:r>
@@ -14615,14 +14746,27 @@
         <w:lastRenderedPageBreak/>
         <w:t xml:space="preserve">Tabela </w:t>
       </w:r>
-      <w:fldSimple w:instr=" SEQ Tabela \* ARABIC ">
-        <w:r>
-          <w:rPr>
-            <w:noProof/>
-          </w:rPr>
-          <w:t>5</w:t>
-        </w:r>
-      </w:fldSimple>
+      <w:r>
+        <w:fldChar w:fldCharType="begin"/>
+      </w:r>
+      <w:r>
+        <w:instrText xml:space="preserve"> SEQ Tabela \* ARABIC </w:instrText>
+      </w:r>
+      <w:r>
+        <w:fldChar w:fldCharType="separate"/>
+      </w:r>
+      <w:r>
+        <w:rPr>
+          <w:noProof/>
+        </w:rPr>
+        <w:t>5</w:t>
+      </w:r>
+      <w:r>
+        <w:rPr>
+          <w:noProof/>
+        </w:rPr>
+        <w:fldChar w:fldCharType="end"/>
+      </w:r>
       <w:r>
         <w:t xml:space="preserve">: </w:t>
       </w:r>
@@ -15706,14 +15850,27 @@
       <w:r>
         <w:t xml:space="preserve">Tabela </w:t>
       </w:r>
-      <w:fldSimple w:instr=" SEQ Tabela \* ARABIC ">
-        <w:r>
-          <w:rPr>
-            <w:noProof/>
-          </w:rPr>
-          <w:t>6</w:t>
-        </w:r>
-      </w:fldSimple>
+      <w:r>
+        <w:fldChar w:fldCharType="begin"/>
+      </w:r>
+      <w:r>
+        <w:instrText xml:space="preserve"> SEQ Tabela \* ARABIC </w:instrText>
+      </w:r>
+      <w:r>
+        <w:fldChar w:fldCharType="separate"/>
+      </w:r>
+      <w:r>
+        <w:rPr>
+          <w:noProof/>
+        </w:rPr>
+        <w:t>6</w:t>
+      </w:r>
+      <w:r>
+        <w:rPr>
+          <w:noProof/>
+        </w:rPr>
+        <w:fldChar w:fldCharType="end"/>
+      </w:r>
       <w:r>
         <w:t xml:space="preserve">: </w:t>
       </w:r>
@@ -16793,14 +16950,27 @@
       <w:r>
         <w:t xml:space="preserve">Tabela </w:t>
       </w:r>
-      <w:fldSimple w:instr=" SEQ Tabela \* ARABIC ">
-        <w:r>
-          <w:rPr>
-            <w:noProof/>
-          </w:rPr>
-          <w:t>7</w:t>
-        </w:r>
-      </w:fldSimple>
+      <w:r>
+        <w:fldChar w:fldCharType="begin"/>
+      </w:r>
+      <w:r>
+        <w:instrText xml:space="preserve"> SEQ Tabela \* ARABIC </w:instrText>
+      </w:r>
+      <w:r>
+        <w:fldChar w:fldCharType="separate"/>
+      </w:r>
+      <w:r>
+        <w:rPr>
+          <w:noProof/>
+        </w:rPr>
+        <w:t>7</w:t>
+      </w:r>
+      <w:r>
+        <w:rPr>
+          <w:noProof/>
+        </w:rPr>
+        <w:fldChar w:fldCharType="end"/>
+      </w:r>
       <w:r>
         <w:t xml:space="preserve">: </w:t>
       </w:r>
@@ -17481,14 +17651,27 @@
       <w:r>
         <w:t xml:space="preserve">Tabela </w:t>
       </w:r>
-      <w:fldSimple w:instr=" SEQ Tabela \* ARABIC ">
-        <w:r>
-          <w:rPr>
-            <w:noProof/>
-          </w:rPr>
-          <w:t>8</w:t>
-        </w:r>
-      </w:fldSimple>
+      <w:r>
+        <w:fldChar w:fldCharType="begin"/>
+      </w:r>
+      <w:r>
+        <w:instrText xml:space="preserve"> SEQ Tabela \* ARABIC </w:instrText>
+      </w:r>
+      <w:r>
+        <w:fldChar w:fldCharType="separate"/>
+      </w:r>
+      <w:r>
+        <w:rPr>
+          <w:noProof/>
+        </w:rPr>
+        <w:t>8</w:t>
+      </w:r>
+      <w:r>
+        <w:rPr>
+          <w:noProof/>
+        </w:rPr>
+        <w:fldChar w:fldCharType="end"/>
+      </w:r>
       <w:r>
         <w:t xml:space="preserve">: </w:t>
       </w:r>
@@ -18350,14 +18533,27 @@
         <w:lastRenderedPageBreak/>
         <w:t xml:space="preserve">Tabela </w:t>
       </w:r>
-      <w:fldSimple w:instr=" SEQ Tabela \* ARABIC ">
-        <w:r>
-          <w:rPr>
-            <w:noProof/>
-          </w:rPr>
-          <w:t>9</w:t>
-        </w:r>
-      </w:fldSimple>
+      <w:r>
+        <w:fldChar w:fldCharType="begin"/>
+      </w:r>
+      <w:r>
+        <w:instrText xml:space="preserve"> SEQ Tabela \* ARABIC </w:instrText>
+      </w:r>
+      <w:r>
+        <w:fldChar w:fldCharType="separate"/>
+      </w:r>
+      <w:r>
+        <w:rPr>
+          <w:noProof/>
+        </w:rPr>
+        <w:t>9</w:t>
+      </w:r>
+      <w:r>
+        <w:rPr>
+          <w:noProof/>
+        </w:rPr>
+        <w:fldChar w:fldCharType="end"/>
+      </w:r>
       <w:r>
         <w:t>:</w:t>
       </w:r>
@@ -19233,14 +19429,27 @@
       <w:r>
         <w:t xml:space="preserve">Tabela </w:t>
       </w:r>
-      <w:fldSimple w:instr=" SEQ Tabela \* ARABIC ">
-        <w:r>
-          <w:rPr>
-            <w:noProof/>
-          </w:rPr>
-          <w:t>10</w:t>
-        </w:r>
-      </w:fldSimple>
+      <w:r>
+        <w:fldChar w:fldCharType="begin"/>
+      </w:r>
+      <w:r>
+        <w:instrText xml:space="preserve"> SEQ Tabela \* ARABIC </w:instrText>
+      </w:r>
+      <w:r>
+        <w:fldChar w:fldCharType="separate"/>
+      </w:r>
+      <w:r>
+        <w:rPr>
+          <w:noProof/>
+        </w:rPr>
+        <w:t>10</w:t>
+      </w:r>
+      <w:r>
+        <w:rPr>
+          <w:noProof/>
+        </w:rPr>
+        <w:fldChar w:fldCharType="end"/>
+      </w:r>
       <w:r>
         <w:t xml:space="preserve">: </w:t>
       </w:r>
@@ -19443,14 +19652,27 @@
       <w:r>
         <w:t xml:space="preserve">Tabela </w:t>
       </w:r>
-      <w:fldSimple w:instr=" SEQ Tabela \* ARABIC ">
-        <w:r>
-          <w:rPr>
-            <w:noProof/>
-          </w:rPr>
-          <w:t>11</w:t>
-        </w:r>
-      </w:fldSimple>
+      <w:r>
+        <w:fldChar w:fldCharType="begin"/>
+      </w:r>
+      <w:r>
+        <w:instrText xml:space="preserve"> SEQ Tabela \* ARABIC </w:instrText>
+      </w:r>
+      <w:r>
+        <w:fldChar w:fldCharType="separate"/>
+      </w:r>
+      <w:r>
+        <w:rPr>
+          <w:noProof/>
+        </w:rPr>
+        <w:t>11</w:t>
+      </w:r>
+      <w:r>
+        <w:rPr>
+          <w:noProof/>
+        </w:rPr>
+        <w:fldChar w:fldCharType="end"/>
+      </w:r>
       <w:r>
         <w:t xml:space="preserve">: </w:t>
       </w:r>
@@ -19626,14 +19848,27 @@
       <w:r>
         <w:t xml:space="preserve">Tabela </w:t>
       </w:r>
-      <w:fldSimple w:instr=" SEQ Tabela \* ARABIC ">
-        <w:r>
-          <w:rPr>
-            <w:noProof/>
-          </w:rPr>
-          <w:t>12</w:t>
-        </w:r>
-      </w:fldSimple>
+      <w:r>
+        <w:fldChar w:fldCharType="begin"/>
+      </w:r>
+      <w:r>
+        <w:instrText xml:space="preserve"> SEQ Tabela \* ARABIC </w:instrText>
+      </w:r>
+      <w:r>
+        <w:fldChar w:fldCharType="separate"/>
+      </w:r>
+      <w:r>
+        <w:rPr>
+          <w:noProof/>
+        </w:rPr>
+        <w:t>12</w:t>
+      </w:r>
+      <w:r>
+        <w:rPr>
+          <w:noProof/>
+        </w:rPr>
+        <w:fldChar w:fldCharType="end"/>
+      </w:r>
       <w:r>
         <w:t xml:space="preserve">: </w:t>
       </w:r>
@@ -19828,14 +20063,27 @@
         <w:lastRenderedPageBreak/>
         <w:t xml:space="preserve">Tabela </w:t>
       </w:r>
-      <w:fldSimple w:instr=" SEQ Tabela \* ARABIC ">
-        <w:r>
-          <w:rPr>
-            <w:noProof/>
-          </w:rPr>
-          <w:t>13</w:t>
-        </w:r>
-      </w:fldSimple>
+      <w:r>
+        <w:fldChar w:fldCharType="begin"/>
+      </w:r>
+      <w:r>
+        <w:instrText xml:space="preserve"> SEQ Tabela \* ARABIC </w:instrText>
+      </w:r>
+      <w:r>
+        <w:fldChar w:fldCharType="separate"/>
+      </w:r>
+      <w:r>
+        <w:rPr>
+          <w:noProof/>
+        </w:rPr>
+        <w:t>13</w:t>
+      </w:r>
+      <w:r>
+        <w:rPr>
+          <w:noProof/>
+        </w:rPr>
+        <w:fldChar w:fldCharType="end"/>
+      </w:r>
       <w:r>
         <w:t xml:space="preserve">: </w:t>
       </w:r>
@@ -21154,14 +21402,27 @@
       <w:r>
         <w:t xml:space="preserve">Tabela </w:t>
       </w:r>
-      <w:fldSimple w:instr=" SEQ Tabela \* ARABIC ">
-        <w:r>
-          <w:rPr>
-            <w:noProof/>
-          </w:rPr>
-          <w:t>14</w:t>
-        </w:r>
-      </w:fldSimple>
+      <w:r>
+        <w:fldChar w:fldCharType="begin"/>
+      </w:r>
+      <w:r>
+        <w:instrText xml:space="preserve"> SEQ Tabela \* ARABIC </w:instrText>
+      </w:r>
+      <w:r>
+        <w:fldChar w:fldCharType="separate"/>
+      </w:r>
+      <w:r>
+        <w:rPr>
+          <w:noProof/>
+        </w:rPr>
+        <w:t>14</w:t>
+      </w:r>
+      <w:r>
+        <w:rPr>
+          <w:noProof/>
+        </w:rPr>
+        <w:fldChar w:fldCharType="end"/>
+      </w:r>
       <w:r>
         <w:t>: Tabela Requisitos NOSQL</w:t>
       </w:r>
@@ -22158,6 +22419,7 @@
         <w:docPartUnique/>
       </w:docPartObj>
     </w:sdtPr>
+    <w:sdtEndPr/>
     <w:sdtContent>
       <w:p>
         <w:pPr>
@@ -24231,7 +24493,7 @@
 </file>
 
 <file path=customXml/itemProps1.xml><?xml version="1.0" encoding="utf-8"?>
-<ds:datastoreItem xmlns:ds="http://schemas.openxmlformats.org/officeDocument/2006/customXml" ds:itemID="{7DE55A45-A00F-49DB-8790-587026DEB146}">
+<ds:datastoreItem xmlns:ds="http://schemas.openxmlformats.org/officeDocument/2006/customXml" ds:itemID="{09A7650A-479A-4E82-B0BC-3D985FA2A98D}">
   <ds:schemaRefs>
     <ds:schemaRef ds:uri="http://schemas.openxmlformats.org/officeDocument/2006/bibliography"/>
   </ds:schemaRefs>

</xml_diff>